<commit_message>
Mise à jour de la version 1 (Manque de la gestion des couleurs)
</commit_message>
<xml_diff>
--- a/v1-tagV1/chifoumi_dossierAnalyseConceptionACompléter_v2 (1).docx
+++ b/v1-tagV1/chifoumi_dossierAnalyseConceptionACompléter_v2 (1).docx
@@ -927,7 +927,7 @@
               </wp:inline>
             </w:drawing>
           </mc:Choice>
-          <mc:Fallback xmlns:cx2="http://schemas.microsoft.com/office/drawing/2015/10/21/chartex" xmlns:cx3="http://schemas.microsoft.com/office/drawing/2016/5/9/chartex" xmlns:cx4="http://schemas.microsoft.com/office/drawing/2016/5/10/chartex" xmlns:cx5="http://schemas.microsoft.com/office/drawing/2016/5/11/chartex" xmlns:cx6="http://schemas.microsoft.com/office/drawing/2016/5/12/chartex" xmlns:cx7="http://schemas.microsoft.com/office/drawing/2016/5/13/chartex" xmlns:cx8="http://schemas.microsoft.com/office/drawing/2016/5/14/chartex" xmlns:aink="http://schemas.microsoft.com/office/drawing/2016/ink" xmlns:am3d="http://schemas.microsoft.com/office/drawing/2017/model3d" xmlns:w16cid="http://schemas.microsoft.com/office/word/2016/wordml/cid" xmlns:w16cex="http://schemas.microsoft.com/office/word/2018/wordml/cex" xmlns:w16="http://schemas.microsoft.com/office/word/2018/wordml" xmlns:w16sdtdh="http://schemas.microsoft.com/office/word/2020/wordml/sdtdatahash">
+          <mc:Fallback xmlns:w16sdtdh="http://schemas.microsoft.com/office/word/2020/wordml/sdtdatahash" xmlns:w16="http://schemas.microsoft.com/office/word/2018/wordml" xmlns:w16cex="http://schemas.microsoft.com/office/word/2018/wordml/cex" xmlns:w16cid="http://schemas.microsoft.com/office/word/2016/wordml/cid" xmlns:am3d="http://schemas.microsoft.com/office/drawing/2017/model3d" xmlns:aink="http://schemas.microsoft.com/office/drawing/2016/ink" xmlns:cx8="http://schemas.microsoft.com/office/drawing/2016/5/14/chartex" xmlns:cx7="http://schemas.microsoft.com/office/drawing/2016/5/13/chartex" xmlns:cx6="http://schemas.microsoft.com/office/drawing/2016/5/12/chartex" xmlns:cx5="http://schemas.microsoft.com/office/drawing/2016/5/11/chartex" xmlns:cx4="http://schemas.microsoft.com/office/drawing/2016/5/10/chartex" xmlns:cx3="http://schemas.microsoft.com/office/drawing/2016/5/9/chartex" xmlns:cx2="http://schemas.microsoft.com/office/drawing/2015/10/21/chartex">
             <w:pict>
               <v:group w14:anchorId="53942AA2" id="Group 273" o:spid="_x0000_s1026" style="width:485.5pt;height:.6pt;mso-position-horizontal-relative:char;mso-position-vertical-relative:line" coordsize="9710,12" o:gfxdata="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">
                 <v:group id="Group 274" o:spid="_x0000_s1027" style="position:absolute;left:6;top:6;width:9699;height:2" coordorigin="6,6" coordsize="9699,2" o:gfxdata="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">
@@ -1300,7 +1300,7 @@
               </wp:anchor>
             </w:drawing>
           </mc:Choice>
-          <mc:Fallback xmlns:cx2="http://schemas.microsoft.com/office/drawing/2015/10/21/chartex" xmlns:cx3="http://schemas.microsoft.com/office/drawing/2016/5/9/chartex" xmlns:cx4="http://schemas.microsoft.com/office/drawing/2016/5/10/chartex" xmlns:cx5="http://schemas.microsoft.com/office/drawing/2016/5/11/chartex" xmlns:cx6="http://schemas.microsoft.com/office/drawing/2016/5/12/chartex" xmlns:cx7="http://schemas.microsoft.com/office/drawing/2016/5/13/chartex" xmlns:cx8="http://schemas.microsoft.com/office/drawing/2016/5/14/chartex" xmlns:aink="http://schemas.microsoft.com/office/drawing/2016/ink" xmlns:am3d="http://schemas.microsoft.com/office/drawing/2017/model3d" xmlns:w16cid="http://schemas.microsoft.com/office/word/2016/wordml/cid">
+          <mc:Fallback xmlns:w16cid="http://schemas.microsoft.com/office/word/2016/wordml/cid" xmlns:am3d="http://schemas.microsoft.com/office/drawing/2017/model3d" xmlns:aink="http://schemas.microsoft.com/office/drawing/2016/ink" xmlns:cx8="http://schemas.microsoft.com/office/drawing/2016/5/14/chartex" xmlns:cx7="http://schemas.microsoft.com/office/drawing/2016/5/13/chartex" xmlns:cx6="http://schemas.microsoft.com/office/drawing/2016/5/12/chartex" xmlns:cx5="http://schemas.microsoft.com/office/drawing/2016/5/11/chartex" xmlns:cx4="http://schemas.microsoft.com/office/drawing/2016/5/10/chartex" xmlns:cx3="http://schemas.microsoft.com/office/drawing/2016/5/9/chartex" xmlns:cx2="http://schemas.microsoft.com/office/drawing/2015/10/21/chartex">
             <w:pict>
               <v:rect w14:anchorId="3545CA73" id="Rectangle 3" o:spid="_x0000_s1026" style="position:absolute;margin-left:36.5pt;margin-top:13.3pt;width:10.75pt;height:26.25pt;rotation:90;z-index:251662336;visibility:visible;mso-wrap-style:square;mso-width-percent:0;mso-height-percent:0;mso-wrap-distance-left:9pt;mso-wrap-distance-top:0;mso-wrap-distance-right:9pt;mso-wrap-distance-bottom:0;mso-position-horizontal:absolute;mso-position-horizontal-relative:text;mso-position-vertical:absolute;mso-position-vertical-relative:text;mso-width-percent:0;mso-height-percent:0;mso-width-relative:margin;mso-height-relative:margin;v-text-anchor:middle" o:gfxdata="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" fillcolor="white [3212]" strokecolor="white [3212]" strokeweight="2pt"/>
             </w:pict>
@@ -1410,7 +1410,7 @@
               </wp:anchor>
             </w:drawing>
           </mc:Choice>
-          <mc:Fallback xmlns:cx2="http://schemas.microsoft.com/office/drawing/2015/10/21/chartex" xmlns:cx3="http://schemas.microsoft.com/office/drawing/2016/5/9/chartex" xmlns:cx4="http://schemas.microsoft.com/office/drawing/2016/5/10/chartex" xmlns:cx5="http://schemas.microsoft.com/office/drawing/2016/5/11/chartex" xmlns:cx6="http://schemas.microsoft.com/office/drawing/2016/5/12/chartex" xmlns:cx7="http://schemas.microsoft.com/office/drawing/2016/5/13/chartex" xmlns:cx8="http://schemas.microsoft.com/office/drawing/2016/5/14/chartex" xmlns:aink="http://schemas.microsoft.com/office/drawing/2016/ink" xmlns:am3d="http://schemas.microsoft.com/office/drawing/2017/model3d" xmlns:w16cid="http://schemas.microsoft.com/office/word/2016/wordml/cid">
+          <mc:Fallback xmlns:w16cid="http://schemas.microsoft.com/office/word/2016/wordml/cid" xmlns:am3d="http://schemas.microsoft.com/office/drawing/2017/model3d" xmlns:aink="http://schemas.microsoft.com/office/drawing/2016/ink" xmlns:cx8="http://schemas.microsoft.com/office/drawing/2016/5/14/chartex" xmlns:cx7="http://schemas.microsoft.com/office/drawing/2016/5/13/chartex" xmlns:cx6="http://schemas.microsoft.com/office/drawing/2016/5/12/chartex" xmlns:cx5="http://schemas.microsoft.com/office/drawing/2016/5/11/chartex" xmlns:cx4="http://schemas.microsoft.com/office/drawing/2016/5/10/chartex" xmlns:cx3="http://schemas.microsoft.com/office/drawing/2016/5/9/chartex" xmlns:cx2="http://schemas.microsoft.com/office/drawing/2015/10/21/chartex">
             <w:pict>
               <v:rect w14:anchorId="7184DB69" id="Rectangle 4" o:spid="_x0000_s1026" style="position:absolute;margin-left:35.2pt;margin-top:92.85pt;width:12.4pt;height:26.25pt;rotation:90;z-index:251664384;visibility:visible;mso-wrap-style:square;mso-width-percent:0;mso-height-percent:0;mso-wrap-distance-left:9pt;mso-wrap-distance-top:0;mso-wrap-distance-right:9pt;mso-wrap-distance-bottom:0;mso-position-horizontal:absolute;mso-position-horizontal-relative:text;mso-position-vertical:absolute;mso-position-vertical-relative:text;mso-width-percent:0;mso-height-percent:0;mso-width-relative:margin;mso-height-relative:margin;v-text-anchor:middle" o:gfxdata="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" fillcolor="white [3212]" strokecolor="white [3212]" strokeweight="2pt"/>
             </w:pict>
@@ -1483,7 +1483,7 @@
               </wp:anchor>
             </w:drawing>
           </mc:Choice>
-          <mc:Fallback xmlns:cx2="http://schemas.microsoft.com/office/drawing/2015/10/21/chartex" xmlns:cx3="http://schemas.microsoft.com/office/drawing/2016/5/9/chartex" xmlns:cx4="http://schemas.microsoft.com/office/drawing/2016/5/10/chartex" xmlns:cx5="http://schemas.microsoft.com/office/drawing/2016/5/11/chartex" xmlns:cx6="http://schemas.microsoft.com/office/drawing/2016/5/12/chartex" xmlns:cx7="http://schemas.microsoft.com/office/drawing/2016/5/13/chartex" xmlns:cx8="http://schemas.microsoft.com/office/drawing/2016/5/14/chartex" xmlns:aink="http://schemas.microsoft.com/office/drawing/2016/ink" xmlns:am3d="http://schemas.microsoft.com/office/drawing/2017/model3d" xmlns:w16cid="http://schemas.microsoft.com/office/word/2016/wordml/cid">
+          <mc:Fallback xmlns:w16cid="http://schemas.microsoft.com/office/word/2016/wordml/cid" xmlns:am3d="http://schemas.microsoft.com/office/drawing/2017/model3d" xmlns:aink="http://schemas.microsoft.com/office/drawing/2016/ink" xmlns:cx8="http://schemas.microsoft.com/office/drawing/2016/5/14/chartex" xmlns:cx7="http://schemas.microsoft.com/office/drawing/2016/5/13/chartex" xmlns:cx6="http://schemas.microsoft.com/office/drawing/2016/5/12/chartex" xmlns:cx5="http://schemas.microsoft.com/office/drawing/2016/5/11/chartex" xmlns:cx4="http://schemas.microsoft.com/office/drawing/2016/5/10/chartex" xmlns:cx3="http://schemas.microsoft.com/office/drawing/2016/5/9/chartex" xmlns:cx2="http://schemas.microsoft.com/office/drawing/2015/10/21/chartex">
             <w:pict>
               <v:line w14:anchorId="7D79F375" id="Connecteur droit 5" o:spid="_x0000_s1026" style="position:absolute;z-index:251665408;visibility:visible;mso-wrap-style:square;mso-height-percent:0;mso-wrap-distance-left:9pt;mso-wrap-distance-top:0;mso-wrap-distance-right:9pt;mso-wrap-distance-bottom:0;mso-position-horizontal:absolute;mso-position-horizontal-relative:text;mso-position-vertical:absolute;mso-position-vertical-relative:text;mso-height-percent:0;mso-height-relative:margin" from="55.85pt,4.9pt" to="55.85pt,108.9pt" o:gfxdata="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" strokecolor="black [3213]"/>
             </w:pict>
@@ -1569,7 +1569,7 @@
               </wp:anchor>
             </w:drawing>
           </mc:Choice>
-          <mc:Fallback xmlns:cx2="http://schemas.microsoft.com/office/drawing/2015/10/21/chartex" xmlns:cx3="http://schemas.microsoft.com/office/drawing/2016/5/9/chartex" xmlns:cx4="http://schemas.microsoft.com/office/drawing/2016/5/10/chartex" xmlns:cx5="http://schemas.microsoft.com/office/drawing/2016/5/11/chartex" xmlns:cx6="http://schemas.microsoft.com/office/drawing/2016/5/12/chartex" xmlns:cx7="http://schemas.microsoft.com/office/drawing/2016/5/13/chartex" xmlns:cx8="http://schemas.microsoft.com/office/drawing/2016/5/14/chartex" xmlns:aink="http://schemas.microsoft.com/office/drawing/2016/ink" xmlns:am3d="http://schemas.microsoft.com/office/drawing/2017/model3d" xmlns:w16cid="http://schemas.microsoft.com/office/word/2016/wordml/cid">
+          <mc:Fallback xmlns:w16cid="http://schemas.microsoft.com/office/word/2016/wordml/cid" xmlns:am3d="http://schemas.microsoft.com/office/drawing/2017/model3d" xmlns:aink="http://schemas.microsoft.com/office/drawing/2016/ink" xmlns:cx8="http://schemas.microsoft.com/office/drawing/2016/5/14/chartex" xmlns:cx7="http://schemas.microsoft.com/office/drawing/2016/5/13/chartex" xmlns:cx6="http://schemas.microsoft.com/office/drawing/2016/5/12/chartex" xmlns:cx5="http://schemas.microsoft.com/office/drawing/2016/5/11/chartex" xmlns:cx4="http://schemas.microsoft.com/office/drawing/2016/5/10/chartex" xmlns:cx3="http://schemas.microsoft.com/office/drawing/2016/5/9/chartex" xmlns:cx2="http://schemas.microsoft.com/office/drawing/2015/10/21/chartex">
             <w:pict>
               <v:rect w14:anchorId="60A25306" id="Rectangle 2" o:spid="_x0000_s1026" style="position:absolute;margin-left:18pt;margin-top:.35pt;width:10.8pt;height:114.45pt;z-index:251660288;visibility:visible;mso-wrap-style:square;mso-width-percent:0;mso-height-percent:0;mso-wrap-distance-left:9pt;mso-wrap-distance-top:0;mso-wrap-distance-right:9pt;mso-wrap-distance-bottom:0;mso-position-horizontal:absolute;mso-position-horizontal-relative:text;mso-position-vertical:absolute;mso-position-vertical-relative:text;mso-width-percent:0;mso-height-percent:0;mso-width-relative:margin;mso-height-relative:margin;v-text-anchor:middle" o:gfxdata="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" fillcolor="white [3212]" strokecolor="white [3212]" strokeweight="2pt"/>
             </w:pict>
@@ -11912,14 +11912,6 @@
               <w:t>estActifFigure</w:t>
             </w:r>
             <w:proofErr w:type="spellEnd"/>
-            <w:r>
-              <w:rPr>
-                <w:rFonts w:ascii="Courier New"/>
-                <w:spacing w:val="-1"/>
-                <w:sz w:val="20"/>
-              </w:rPr>
-              <w:t xml:space="preserve"> = True</w:t>
-            </w:r>
           </w:p>
         </w:tc>
         <w:tc>
@@ -12037,8 +12029,18 @@
                 <w:spacing w:val="-1"/>
                 <w:sz w:val="20"/>
               </w:rPr>
-              <w:t xml:space="preserve"> = 0</w:t>
-            </w:r>
+              <w:t xml:space="preserve"> </w:t>
+            </w:r>
+            <w:proofErr w:type="spellStart"/>
+            <w:r>
+              <w:rPr>
+                <w:rFonts w:ascii="Courier New"/>
+                <w:spacing w:val="-1"/>
+                <w:sz w:val="20"/>
+              </w:rPr>
+              <w:t>nul</w:t>
+            </w:r>
+            <w:proofErr w:type="spellEnd"/>
           </w:p>
         </w:tc>
         <w:tc>
@@ -14264,7 +14266,100 @@
         <w:rPr>
           <w:rFonts w:cs="Times New Roman"/>
           <w:bCs w:val="0"/>
-          <w:i w:val="0"/>
+          <w:sz w:val="24"/>
+          <w:lang w:val="fr-FR"/>
+        </w:rPr>
+      </w:pPr>
+      <w:proofErr w:type="spellStart"/>
+      <w:proofErr w:type="gramStart"/>
+      <w:r>
+        <w:rPr>
+          <w:rFonts w:cs="Times New Roman"/>
+          <w:bCs w:val="0"/>
+          <w:sz w:val="24"/>
+          <w:lang w:val="fr-FR"/>
+        </w:rPr>
+        <w:t>chifoumi</w:t>
+      </w:r>
+      <w:proofErr w:type="gramEnd"/>
+      <w:r>
+        <w:rPr>
+          <w:rFonts w:cs="Times New Roman"/>
+          <w:bCs w:val="0"/>
+          <w:sz w:val="24"/>
+          <w:lang w:val="fr-FR"/>
+        </w:rPr>
+        <w:t>.h</w:t>
+      </w:r>
+      <w:proofErr w:type="spellEnd"/>
+    </w:p>
+    <w:p>
+      <w:pPr>
+        <w:pStyle w:val="Titre3"/>
+        <w:numPr>
+          <w:ilvl w:val="0"/>
+          <w:numId w:val="0"/>
+        </w:numPr>
+        <w:rPr>
+          <w:rFonts w:cs="Times New Roman"/>
+          <w:bCs w:val="0"/>
+          <w:sz w:val="24"/>
+          <w:lang w:val="fr-FR"/>
+        </w:rPr>
+      </w:pPr>
+    </w:p>
+    <w:p>
+      <w:pPr>
+        <w:pStyle w:val="Titre3"/>
+        <w:numPr>
+          <w:ilvl w:val="0"/>
+          <w:numId w:val="0"/>
+        </w:numPr>
+        <w:rPr>
+          <w:rFonts w:cs="Times New Roman"/>
+          <w:bCs w:val="0"/>
+          <w:sz w:val="24"/>
+          <w:lang w:val="fr-FR"/>
+        </w:rPr>
+      </w:pPr>
+      <w:r>
+        <w:rPr>
+          <w:rFonts w:cs="Times New Roman"/>
+          <w:bCs w:val="0"/>
+          <w:sz w:val="24"/>
+          <w:lang w:val="fr-FR"/>
+        </w:rPr>
+        <w:t>chifoumi</w:t>
+      </w:r>
+      <w:r>
+        <w:rPr>
+          <w:rFonts w:cs="Times New Roman"/>
+          <w:bCs w:val="0"/>
+          <w:sz w:val="24"/>
+          <w:lang w:val="fr-FR"/>
+        </w:rPr>
+        <w:t>.cpp</w:t>
+      </w:r>
+      <w:r>
+        <w:rPr>
+          <w:rFonts w:cs="Times New Roman"/>
+          <w:bCs w:val="0"/>
+          <w:sz w:val="24"/>
+          <w:lang w:val="fr-FR"/>
+        </w:rPr>
+        <w:t> </w:t>
+      </w:r>
+    </w:p>
+    <w:p>
+      <w:pPr>
+        <w:pStyle w:val="Titre3"/>
+        <w:numPr>
+          <w:ilvl w:val="0"/>
+          <w:numId w:val="0"/>
+        </w:numPr>
+        <w:rPr>
+          <w:rFonts w:cs="Times New Roman"/>
+          <w:bCs w:val="0"/>
           <w:sz w:val="24"/>
           <w:lang w:val="fr-FR"/>
         </w:rPr>
@@ -14280,9 +14375,7 @@
         <w:ind w:left="720" w:hanging="720"/>
         <w:rPr>
           <w:rFonts w:cs="Times New Roman"/>
-          <w:b w:val="0"/>
           <w:bCs w:val="0"/>
-          <w:color w:val="FF0000"/>
           <w:sz w:val="24"/>
           <w:lang w:val="fr-FR"/>
         </w:rPr>
@@ -14292,9 +14385,7 @@
       <w:r>
         <w:rPr>
           <w:rFonts w:cs="Times New Roman"/>
-          <w:b w:val="0"/>
           <w:bCs w:val="0"/>
-          <w:color w:val="FF0000"/>
           <w:sz w:val="24"/>
           <w:lang w:val="fr-FR"/>
         </w:rPr>
@@ -14304,15 +14395,22 @@
       <w:r>
         <w:rPr>
           <w:rFonts w:cs="Times New Roman"/>
-          <w:b w:val="0"/>
           <w:bCs w:val="0"/>
-          <w:color w:val="FF0000"/>
           <w:sz w:val="24"/>
           <w:lang w:val="fr-FR"/>
         </w:rPr>
         <w:t>.h</w:t>
       </w:r>
       <w:proofErr w:type="spellEnd"/>
+      <w:r>
+        <w:rPr>
+          <w:rFonts w:cs="Times New Roman"/>
+          <w:bCs w:val="0"/>
+          <w:sz w:val="24"/>
+          <w:lang w:val="fr-FR"/>
+        </w:rPr>
+        <w:t> :</w:t>
+      </w:r>
     </w:p>
     <w:p>
       <w:pPr>
@@ -14324,35 +14422,11 @@
         <w:ind w:left="720" w:hanging="720"/>
         <w:rPr>
           <w:rFonts w:cs="Times New Roman"/>
-          <w:b w:val="0"/>
           <w:bCs w:val="0"/>
-          <w:color w:val="FF0000"/>
-          <w:sz w:val="24"/>
-          <w:lang w:val="fr-FR"/>
-        </w:rPr>
-      </w:pPr>
-      <w:r>
-        <w:rPr>
-          <w:rFonts w:cs="Times New Roman"/>
-          <w:b w:val="0"/>
-          <w:bCs w:val="0"/>
-          <w:color w:val="FF0000"/>
-          <w:sz w:val="24"/>
-          <w:lang w:val="fr-FR"/>
-        </w:rPr>
-        <w:t>chifoumivue.</w:t>
-      </w:r>
-      <w:r>
-        <w:rPr>
-          <w:rFonts w:cs="Times New Roman"/>
-          <w:b w:val="0"/>
-          <w:bCs w:val="0"/>
-          <w:color w:val="FF0000"/>
-          <w:sz w:val="24"/>
-          <w:lang w:val="fr-FR"/>
-        </w:rPr>
-        <w:t>cpp</w:t>
-      </w:r>
+          <w:sz w:val="24"/>
+          <w:lang w:val="fr-FR"/>
+        </w:rPr>
+      </w:pPr>
     </w:p>
     <w:p>
       <w:pPr>
@@ -14364,9 +14438,7 @@
         <w:ind w:left="720" w:hanging="720"/>
         <w:rPr>
           <w:rFonts w:cs="Times New Roman"/>
-          <w:b w:val="0"/>
           <w:bCs w:val="0"/>
-          <w:color w:val="FF0000"/>
           <w:sz w:val="24"/>
           <w:lang w:val="fr-FR"/>
         </w:rPr>
@@ -14374,13 +14446,11 @@
       <w:r>
         <w:rPr>
           <w:rFonts w:cs="Times New Roman"/>
-          <w:b w:val="0"/>
           <w:bCs w:val="0"/>
-          <w:color w:val="FF0000"/>
-          <w:sz w:val="24"/>
-          <w:lang w:val="fr-FR"/>
-        </w:rPr>
-        <w:t>main.cpp</w:t>
+          <w:sz w:val="24"/>
+          <w:lang w:val="fr-FR"/>
+        </w:rPr>
+        <w:t>chifoumivue.cpp</w:t>
       </w:r>
     </w:p>
     <w:p>
@@ -14393,39 +14463,11 @@
         <w:ind w:left="720" w:hanging="720"/>
         <w:rPr>
           <w:rFonts w:cs="Times New Roman"/>
-          <w:b w:val="0"/>
           <w:bCs w:val="0"/>
-          <w:color w:val="FF0000"/>
-          <w:sz w:val="24"/>
-          <w:lang w:val="fr-FR"/>
-        </w:rPr>
-      </w:pPr>
-      <w:proofErr w:type="spellStart"/>
-      <w:proofErr w:type="gramStart"/>
-      <w:r>
-        <w:rPr>
-          <w:rFonts w:cs="Times New Roman"/>
-          <w:b w:val="0"/>
-          <w:bCs w:val="0"/>
-          <w:color w:val="FF0000"/>
-          <w:sz w:val="24"/>
-          <w:lang w:val="fr-FR"/>
-        </w:rPr>
-        <w:t>chifoumivue</w:t>
-      </w:r>
-      <w:proofErr w:type="gramEnd"/>
-      <w:r>
-        <w:rPr>
-          <w:rFonts w:cs="Times New Roman"/>
-          <w:b w:val="0"/>
-          <w:bCs w:val="0"/>
-          <w:color w:val="FF0000"/>
-          <w:sz w:val="24"/>
-          <w:lang w:val="fr-FR"/>
-        </w:rPr>
-        <w:t>.ui</w:t>
-      </w:r>
-      <w:proofErr w:type="spellEnd"/>
+          <w:sz w:val="24"/>
+          <w:lang w:val="fr-FR"/>
+        </w:rPr>
+      </w:pPr>
     </w:p>
     <w:p>
       <w:pPr>
@@ -14438,11 +14480,19 @@
         <w:rPr>
           <w:rFonts w:cs="Times New Roman"/>
           <w:bCs w:val="0"/>
-          <w:i w:val="0"/>
-          <w:sz w:val="24"/>
-          <w:lang w:val="fr-FR"/>
-        </w:rPr>
-      </w:pPr>
+          <w:sz w:val="24"/>
+          <w:lang w:val="fr-FR"/>
+        </w:rPr>
+      </w:pPr>
+      <w:r>
+        <w:rPr>
+          <w:rFonts w:cs="Times New Roman"/>
+          <w:bCs w:val="0"/>
+          <w:sz w:val="24"/>
+          <w:lang w:val="fr-FR"/>
+        </w:rPr>
+        <w:t>main.cpp</w:t>
+      </w:r>
     </w:p>
     <w:p>
       <w:pPr>
@@ -14454,238 +14504,11 @@
         <w:ind w:left="720" w:hanging="720"/>
         <w:rPr>
           <w:rFonts w:cs="Times New Roman"/>
-          <w:b w:val="0"/>
           <w:bCs w:val="0"/>
-          <w:color w:val="00B050"/>
-          <w:sz w:val="24"/>
-          <w:lang w:val="fr-FR"/>
-        </w:rPr>
-      </w:pPr>
-      <w:r>
-        <w:rPr>
-          <w:rFonts w:cs="Times New Roman"/>
-          <w:b w:val="0"/>
-          <w:bCs w:val="0"/>
-          <w:color w:val="00B050"/>
-          <w:sz w:val="24"/>
-          <w:lang w:val="fr-FR"/>
-        </w:rPr>
-        <w:t xml:space="preserve">Expliquer pourquoi on a pas utiliser de </w:t>
-      </w:r>
-      <w:proofErr w:type="spellStart"/>
-      <w:r>
-        <w:rPr>
-          <w:rFonts w:cs="Times New Roman"/>
-          <w:b w:val="0"/>
-          <w:bCs w:val="0"/>
-          <w:color w:val="00B050"/>
-          <w:sz w:val="24"/>
-          <w:lang w:val="fr-FR"/>
-        </w:rPr>
-        <w:t>repectoire</w:t>
-      </w:r>
-      <w:proofErr w:type="spellEnd"/>
-      <w:r>
-        <w:rPr>
-          <w:rFonts w:cs="Times New Roman"/>
-          <w:b w:val="0"/>
-          <w:bCs w:val="0"/>
-          <w:color w:val="00B050"/>
-          <w:sz w:val="24"/>
-          <w:lang w:val="fr-FR"/>
-        </w:rPr>
-        <w:t xml:space="preserve"> </w:t>
-      </w:r>
-      <w:proofErr w:type="spellStart"/>
-      <w:r>
-        <w:rPr>
-          <w:rFonts w:cs="Times New Roman"/>
-          <w:b w:val="0"/>
-          <w:bCs w:val="0"/>
-          <w:color w:val="00B050"/>
-          <w:sz w:val="24"/>
-          <w:lang w:val="fr-FR"/>
-        </w:rPr>
-        <w:t>qrc</w:t>
-      </w:r>
-      <w:proofErr w:type="spellEnd"/>
-      <w:r>
-        <w:rPr>
-          <w:rFonts w:cs="Times New Roman"/>
-          <w:b w:val="0"/>
-          <w:bCs w:val="0"/>
-          <w:color w:val="00B050"/>
-          <w:sz w:val="24"/>
-          <w:lang w:val="fr-FR"/>
-        </w:rPr>
-        <w:t xml:space="preserve"> (comme indiquer dans les consigne </w:t>
-      </w:r>
-      <w:r>
-        <w:rPr>
-          <w:rFonts w:cs="Times New Roman"/>
-          <w:b w:val="0"/>
-          <w:bCs w:val="0"/>
-          <w:color w:val="00B050"/>
-          <w:sz w:val="24"/>
-          <w:lang w:val="fr-FR"/>
-        </w:rPr>
-        <w:t>Nous avons</w:t>
-      </w:r>
-      <w:r>
-        <w:rPr>
-          <w:rFonts w:cs="Times New Roman"/>
-          <w:b w:val="0"/>
-          <w:bCs w:val="0"/>
-          <w:color w:val="00B050"/>
-          <w:sz w:val="24"/>
-          <w:lang w:val="fr-FR"/>
-        </w:rPr>
-        <w:t xml:space="preserve"> </w:t>
-      </w:r>
-      <w:proofErr w:type="spellStart"/>
-      <w:r>
-        <w:rPr>
-          <w:rFonts w:cs="Times New Roman"/>
-          <w:b w:val="0"/>
-          <w:bCs w:val="0"/>
-          <w:color w:val="00B050"/>
-          <w:sz w:val="24"/>
-          <w:lang w:val="fr-FR"/>
-        </w:rPr>
-        <w:t>elaborer</w:t>
-      </w:r>
-      <w:proofErr w:type="spellEnd"/>
-      <w:r>
-        <w:rPr>
-          <w:rFonts w:cs="Times New Roman"/>
-          <w:b w:val="0"/>
-          <w:bCs w:val="0"/>
-          <w:color w:val="00B050"/>
-          <w:sz w:val="24"/>
-          <w:lang w:val="fr-FR"/>
-        </w:rPr>
-        <w:t xml:space="preserve"> l’interface graphique seule avec </w:t>
-      </w:r>
-      <w:proofErr w:type="spellStart"/>
-      <w:r>
-        <w:rPr>
-          <w:rFonts w:cs="Times New Roman"/>
-          <w:b w:val="0"/>
-          <w:bCs w:val="0"/>
-          <w:color w:val="00B050"/>
-          <w:sz w:val="24"/>
-          <w:lang w:val="fr-FR"/>
-        </w:rPr>
-        <w:t>QD</w:t>
-      </w:r>
-      <w:r>
-        <w:rPr>
-          <w:rFonts w:cs="Times New Roman"/>
-          <w:b w:val="0"/>
-          <w:bCs w:val="0"/>
-          <w:color w:val="00B050"/>
-          <w:sz w:val="24"/>
-          <w:lang w:val="fr-FR"/>
-        </w:rPr>
-        <w:t>esigner</w:t>
-      </w:r>
-      <w:proofErr w:type="spellEnd"/>
-      <w:r>
-        <w:rPr>
-          <w:rFonts w:cs="Times New Roman"/>
-          <w:b w:val="0"/>
-          <w:bCs w:val="0"/>
-          <w:color w:val="00B050"/>
-          <w:sz w:val="24"/>
-          <w:lang w:val="fr-FR"/>
-        </w:rPr>
-        <w:t xml:space="preserve">, l’ajout des </w:t>
-      </w:r>
-      <w:proofErr w:type="spellStart"/>
-      <w:r>
-        <w:rPr>
-          <w:rFonts w:cs="Times New Roman"/>
-          <w:b w:val="0"/>
-          <w:bCs w:val="0"/>
-          <w:color w:val="00B050"/>
-          <w:sz w:val="24"/>
-          <w:lang w:val="fr-FR"/>
-        </w:rPr>
-        <w:t>imaes</w:t>
-      </w:r>
-      <w:proofErr w:type="spellEnd"/>
-      <w:r>
-        <w:rPr>
-          <w:rFonts w:cs="Times New Roman"/>
-          <w:b w:val="0"/>
-          <w:bCs w:val="0"/>
-          <w:color w:val="00B050"/>
-          <w:sz w:val="24"/>
-          <w:lang w:val="fr-FR"/>
-        </w:rPr>
-        <w:t xml:space="preserve"> a été fait </w:t>
-      </w:r>
-      <w:proofErr w:type="spellStart"/>
-      <w:r>
-        <w:rPr>
-          <w:rFonts w:cs="Times New Roman"/>
-          <w:b w:val="0"/>
-          <w:bCs w:val="0"/>
-          <w:color w:val="00B050"/>
-          <w:sz w:val="24"/>
-          <w:lang w:val="fr-FR"/>
-        </w:rPr>
-        <w:t>directment</w:t>
-      </w:r>
-      <w:proofErr w:type="spellEnd"/>
-      <w:r>
-        <w:rPr>
-          <w:rFonts w:cs="Times New Roman"/>
-          <w:b w:val="0"/>
-          <w:bCs w:val="0"/>
-          <w:color w:val="00B050"/>
-          <w:sz w:val="24"/>
-          <w:lang w:val="fr-FR"/>
-        </w:rPr>
-        <w:t xml:space="preserve"> sur </w:t>
-      </w:r>
-      <w:proofErr w:type="spellStart"/>
-      <w:proofErr w:type="gramStart"/>
-      <w:r>
-        <w:rPr>
-          <w:rFonts w:cs="Times New Roman"/>
-          <w:b w:val="0"/>
-          <w:bCs w:val="0"/>
-          <w:color w:val="00B050"/>
-          <w:sz w:val="24"/>
-          <w:lang w:val="fr-FR"/>
-        </w:rPr>
-        <w:t>QDesigner</w:t>
-      </w:r>
-      <w:proofErr w:type="spellEnd"/>
-      <w:r>
-        <w:rPr>
-          <w:rFonts w:cs="Times New Roman"/>
-          <w:b w:val="0"/>
-          <w:bCs w:val="0"/>
-          <w:color w:val="00B050"/>
-          <w:sz w:val="24"/>
-          <w:lang w:val="fr-FR"/>
-        </w:rPr>
-        <w:t xml:space="preserve"> </w:t>
-      </w:r>
-      <w:r>
-        <w:rPr>
-          <w:rFonts w:cs="Times New Roman"/>
-          <w:b w:val="0"/>
-          <w:bCs w:val="0"/>
-          <w:color w:val="00B050"/>
-          <w:sz w:val="24"/>
-          <w:lang w:val="fr-FR"/>
-        </w:rPr>
-        <w:t>)</w:t>
-      </w:r>
-      <w:proofErr w:type="gramEnd"/>
+          <w:sz w:val="24"/>
+          <w:lang w:val="fr-FR"/>
+        </w:rPr>
+      </w:pPr>
     </w:p>
     <w:p>
       <w:pPr>
@@ -14697,13 +14520,33 @@
         <w:ind w:left="720" w:hanging="720"/>
         <w:rPr>
           <w:rFonts w:cs="Times New Roman"/>
-          <w:b w:val="0"/>
           <w:bCs w:val="0"/>
-          <w:i w:val="0"/>
-          <w:sz w:val="24"/>
-          <w:lang w:val="fr-FR"/>
-        </w:rPr>
-      </w:pPr>
+          <w:sz w:val="24"/>
+          <w:lang w:val="fr-FR"/>
+        </w:rPr>
+      </w:pPr>
+      <w:proofErr w:type="spellStart"/>
+      <w:proofErr w:type="gramStart"/>
+      <w:r>
+        <w:rPr>
+          <w:rFonts w:cs="Times New Roman"/>
+          <w:bCs w:val="0"/>
+          <w:sz w:val="24"/>
+          <w:lang w:val="fr-FR"/>
+        </w:rPr>
+        <w:t>chifoumivue</w:t>
+      </w:r>
+      <w:proofErr w:type="gramEnd"/>
+      <w:r>
+        <w:rPr>
+          <w:rFonts w:cs="Times New Roman"/>
+          <w:bCs w:val="0"/>
+          <w:sz w:val="24"/>
+          <w:lang w:val="fr-FR"/>
+        </w:rPr>
+        <w:t>.ui</w:t>
+      </w:r>
+      <w:proofErr w:type="spellEnd"/>
     </w:p>
     <w:p>
       <w:pPr>
@@ -14715,6 +14558,94 @@
         <w:ind w:left="720" w:hanging="720"/>
         <w:rPr>
           <w:rFonts w:cs="Times New Roman"/>
+          <w:bCs w:val="0"/>
+          <w:sz w:val="24"/>
+          <w:lang w:val="fr-FR"/>
+        </w:rPr>
+      </w:pPr>
+    </w:p>
+    <w:p>
+      <w:pPr>
+        <w:pStyle w:val="Titre3"/>
+        <w:numPr>
+          <w:ilvl w:val="0"/>
+          <w:numId w:val="0"/>
+        </w:numPr>
+        <w:rPr>
+          <w:rFonts w:cs="Times New Roman"/>
+          <w:bCs w:val="0"/>
+          <w:sz w:val="24"/>
+          <w:lang w:val="fr-FR"/>
+        </w:rPr>
+      </w:pPr>
+      <w:proofErr w:type="spellStart"/>
+      <w:proofErr w:type="gramStart"/>
+      <w:r>
+        <w:rPr>
+          <w:rFonts w:cs="Times New Roman"/>
+          <w:bCs w:val="0"/>
+          <w:sz w:val="24"/>
+          <w:lang w:val="fr-FR"/>
+        </w:rPr>
+        <w:t>repectoire</w:t>
+      </w:r>
+      <w:proofErr w:type="spellEnd"/>
+      <w:proofErr w:type="gramEnd"/>
+      <w:r>
+        <w:rPr>
+          <w:rFonts w:cs="Times New Roman"/>
+          <w:bCs w:val="0"/>
+          <w:sz w:val="24"/>
+          <w:lang w:val="fr-FR"/>
+        </w:rPr>
+        <w:t xml:space="preserve"> Ressources</w:t>
+      </w:r>
+    </w:p>
+    <w:p>
+      <w:pPr>
+        <w:pStyle w:val="Titre3"/>
+        <w:numPr>
+          <w:ilvl w:val="0"/>
+          <w:numId w:val="0"/>
+        </w:numPr>
+        <w:ind w:left="720" w:hanging="720"/>
+        <w:rPr>
+          <w:rFonts w:cs="Times New Roman"/>
+          <w:bCs w:val="0"/>
+          <w:i w:val="0"/>
+          <w:sz w:val="24"/>
+          <w:lang w:val="fr-FR"/>
+        </w:rPr>
+      </w:pPr>
+    </w:p>
+    <w:p>
+      <w:pPr>
+        <w:pStyle w:val="Titre3"/>
+        <w:numPr>
+          <w:ilvl w:val="0"/>
+          <w:numId w:val="0"/>
+        </w:numPr>
+        <w:ind w:left="720" w:hanging="720"/>
+        <w:rPr>
+          <w:rFonts w:cs="Times New Roman"/>
+          <w:b w:val="0"/>
+          <w:bCs w:val="0"/>
+          <w:i w:val="0"/>
+          <w:sz w:val="24"/>
+          <w:lang w:val="fr-FR"/>
+        </w:rPr>
+      </w:pPr>
+    </w:p>
+    <w:p>
+      <w:pPr>
+        <w:pStyle w:val="Titre3"/>
+        <w:numPr>
+          <w:ilvl w:val="0"/>
+          <w:numId w:val="0"/>
+        </w:numPr>
+        <w:ind w:left="720" w:hanging="720"/>
+        <w:rPr>
+          <w:rFonts w:cs="Times New Roman"/>
           <w:b w:val="0"/>
           <w:bCs w:val="0"/>
           <w:i w:val="0"/>
@@ -15017,7 +14948,18 @@
           <w:sz w:val="24"/>
           <w:lang w:val="fr-FR"/>
         </w:rPr>
-        <w:t>DemanderNouvellePartie</w:t>
+        <w:t>DemanderNew</w:t>
+      </w:r>
+      <w:r>
+        <w:rPr>
+          <w:rFonts w:cs="Times New Roman"/>
+          <w:b w:val="0"/>
+          <w:bCs w:val="0"/>
+          <w:color w:val="FF0000"/>
+          <w:sz w:val="24"/>
+          <w:lang w:val="fr-FR"/>
+        </w:rPr>
+        <w:t>Partie</w:t>
       </w:r>
       <w:proofErr w:type="spellEnd"/>
     </w:p>
@@ -15087,7 +15029,20 @@
           <w:sz w:val="24"/>
           <w:lang w:val="fr-FR"/>
         </w:rPr>
-        <w:t>Jouer (</w:t>
+        <w:t>Choix figure</w:t>
+      </w:r>
+      <w:bookmarkStart w:id="4" w:name="_GoBack"/>
+      <w:bookmarkEnd w:id="4"/>
+      <w:r>
+        <w:rPr>
+          <w:rFonts w:cs="Times New Roman"/>
+          <w:b w:val="0"/>
+          <w:bCs w:val="0"/>
+          <w:color w:val="FF0000"/>
+          <w:sz w:val="24"/>
+          <w:lang w:val="fr-FR"/>
+        </w:rPr>
+        <w:t xml:space="preserve"> (</w:t>
       </w:r>
       <w:r>
         <w:rPr>
@@ -15223,72 +15178,6 @@
           <w:ilvl w:val="0"/>
           <w:numId w:val="0"/>
         </w:numPr>
-        <w:ind w:left="720" w:hanging="720"/>
-        <w:rPr>
-          <w:rFonts w:cs="Times New Roman"/>
-          <w:b w:val="0"/>
-          <w:bCs w:val="0"/>
-          <w:color w:val="FF0000"/>
-          <w:sz w:val="24"/>
-          <w:lang w:val="fr-FR"/>
-        </w:rPr>
-      </w:pPr>
-      <w:r>
-        <w:rPr>
-          <w:rFonts w:cs="Times New Roman"/>
-          <w:b w:val="0"/>
-          <w:bCs w:val="0"/>
-          <w:color w:val="FF0000"/>
-          <w:sz w:val="24"/>
-          <w:lang w:val="fr-FR"/>
-        </w:rPr>
-        <w:t xml:space="preserve">Je n’oublie aussi de </w:t>
-      </w:r>
-      <w:r>
-        <w:rPr>
-          <w:rFonts w:cs="Times New Roman"/>
-          <w:b w:val="0"/>
-          <w:bCs w:val="0"/>
-          <w:color w:val="FF0000"/>
-          <w:sz w:val="24"/>
-          <w:lang w:val="fr-FR"/>
-        </w:rPr>
-        <w:t xml:space="preserve">mettre à jour le label en </w:t>
-      </w:r>
-      <w:proofErr w:type="spellStart"/>
-      <w:r>
-        <w:rPr>
-          <w:rFonts w:cs="Times New Roman"/>
-          <w:b w:val="0"/>
-          <w:bCs w:val="0"/>
-          <w:color w:val="FF0000"/>
-          <w:sz w:val="24"/>
-          <w:lang w:val="fr-FR"/>
-        </w:rPr>
-        <w:t>numero</w:t>
-      </w:r>
-      <w:proofErr w:type="spellEnd"/>
-      <w:r>
-        <w:rPr>
-          <w:rFonts w:cs="Times New Roman"/>
-          <w:b w:val="0"/>
-          <w:bCs w:val="0"/>
-          <w:color w:val="FF0000"/>
-          <w:sz w:val="24"/>
-          <w:lang w:val="fr-FR"/>
-        </w:rPr>
-        <w:t xml:space="preserve"> selon le sujet d’exam </w:t>
-      </w:r>
-      <w:bookmarkStart w:id="4" w:name="_GoBack"/>
-      <w:bookmarkEnd w:id="4"/>
-    </w:p>
-    <w:p>
-      <w:pPr>
-        <w:pStyle w:val="Titre3"/>
-        <w:numPr>
-          <w:ilvl w:val="0"/>
-          <w:numId w:val="0"/>
-        </w:numPr>
         <w:rPr>
           <w:rFonts w:cs="Times New Roman"/>
           <w:b w:val="0"/>
@@ -15505,15 +15394,7 @@
           <w:sz w:val="24"/>
           <w:lang w:val="fr-FR"/>
         </w:rPr>
-        <w:t>Comportement</w:t>
-      </w:r>
-      <w:r>
-        <w:rPr>
-          <w:rFonts w:cs="Times New Roman"/>
-          <w:sz w:val="24"/>
-          <w:lang w:val="fr-FR"/>
-        </w:rPr>
-        <w:t xml:space="preserve"> fonctionnel du programme</w:t>
+        <w:t>Comportement fonctionnel du programme</w:t>
       </w:r>
       <w:r>
         <w:rPr>
@@ -15686,7 +15567,7 @@
           <w:sz w:val="24"/>
           <w:lang w:val="fr-FR"/>
         </w:rPr>
-        <w:t xml:space="preserve"> </w:t>
+        <w:t>Explication de l’</w:t>
       </w:r>
       <w:r>
         <w:rPr>
@@ -15696,7 +15577,77 @@
           <w:sz w:val="24"/>
           <w:lang w:val="fr-FR"/>
         </w:rPr>
-        <w:t xml:space="preserve">Capture </w:t>
+        <w:t>inactivité</w:t>
+      </w:r>
+      <w:r>
+        <w:rPr>
+          <w:rFonts w:cs="Times New Roman"/>
+          <w:i/>
+          <w:color w:val="FF0000"/>
+          <w:sz w:val="24"/>
+          <w:lang w:val="fr-FR"/>
+        </w:rPr>
+        <w:t xml:space="preserve"> </w:t>
+      </w:r>
+      <w:r>
+        <w:rPr>
+          <w:rFonts w:cs="Times New Roman"/>
+          <w:i/>
+          <w:color w:val="FF0000"/>
+          <w:sz w:val="24"/>
+          <w:lang w:val="fr-FR"/>
+        </w:rPr>
+        <w:t>des boutons</w:t>
+      </w:r>
+      <w:r>
+        <w:rPr>
+          <w:rFonts w:cs="Times New Roman"/>
+          <w:i/>
+          <w:color w:val="FF0000"/>
+          <w:sz w:val="24"/>
+          <w:lang w:val="fr-FR"/>
+        </w:rPr>
+        <w:t xml:space="preserve"> avant le </w:t>
+      </w:r>
+      <w:r>
+        <w:rPr>
+          <w:rFonts w:cs="Times New Roman"/>
+          <w:i/>
+          <w:color w:val="FF0000"/>
+          <w:sz w:val="24"/>
+          <w:lang w:val="fr-FR"/>
+        </w:rPr>
+        <w:t>déclenchement</w:t>
+      </w:r>
+      <w:r>
+        <w:rPr>
+          <w:rFonts w:cs="Times New Roman"/>
+          <w:i/>
+          <w:color w:val="FF0000"/>
+          <w:sz w:val="24"/>
+          <w:lang w:val="fr-FR"/>
+        </w:rPr>
+        <w:t xml:space="preserve"> du slot </w:t>
+      </w:r>
+      <w:r>
+        <w:rPr>
+          <w:rFonts w:cs="Times New Roman"/>
+          <w:i/>
+          <w:color w:val="FF0000"/>
+          <w:sz w:val="24"/>
+          <w:lang w:val="fr-FR"/>
+        </w:rPr>
+        <w:t>nouvelle</w:t>
+      </w:r>
+      <w:r>
+        <w:rPr>
+          <w:rFonts w:cs="Times New Roman"/>
+          <w:i/>
+          <w:color w:val="FF0000"/>
+          <w:sz w:val="24"/>
+          <w:lang w:val="fr-FR"/>
+        </w:rPr>
+        <w:t xml:space="preserve"> partie </w:t>
       </w:r>
     </w:p>
     <w:p>
@@ -15722,95 +15673,7 @@
           <w:sz w:val="24"/>
           <w:lang w:val="fr-FR"/>
         </w:rPr>
-        <w:t>Explication de l’</w:t>
-      </w:r>
-      <w:proofErr w:type="spellStart"/>
-      <w:r>
-        <w:rPr>
-          <w:rFonts w:cs="Times New Roman"/>
-          <w:i/>
-          <w:color w:val="FF0000"/>
-          <w:sz w:val="24"/>
-          <w:lang w:val="fr-FR"/>
-        </w:rPr>
-        <w:t>incativité</w:t>
-      </w:r>
-      <w:proofErr w:type="spellEnd"/>
-      <w:r>
-        <w:rPr>
-          <w:rFonts w:cs="Times New Roman"/>
-          <w:i/>
-          <w:color w:val="FF0000"/>
-          <w:sz w:val="24"/>
-          <w:lang w:val="fr-FR"/>
-        </w:rPr>
-        <w:t xml:space="preserve"> </w:t>
-      </w:r>
-      <w:proofErr w:type="gramStart"/>
-      <w:r>
-        <w:rPr>
-          <w:rFonts w:cs="Times New Roman"/>
-          <w:i/>
-          <w:color w:val="FF0000"/>
-          <w:sz w:val="24"/>
-          <w:lang w:val="fr-FR"/>
-        </w:rPr>
-        <w:t>des bouton</w:t>
-      </w:r>
-      <w:proofErr w:type="gramEnd"/>
-      <w:r>
-        <w:rPr>
-          <w:rFonts w:cs="Times New Roman"/>
-          <w:i/>
-          <w:color w:val="FF0000"/>
-          <w:sz w:val="24"/>
-          <w:lang w:val="fr-FR"/>
-        </w:rPr>
-        <w:t xml:space="preserve"> avant le </w:t>
-      </w:r>
-      <w:proofErr w:type="spellStart"/>
-      <w:r>
-        <w:rPr>
-          <w:rFonts w:cs="Times New Roman"/>
-          <w:i/>
-          <w:color w:val="FF0000"/>
-          <w:sz w:val="24"/>
-          <w:lang w:val="fr-FR"/>
-        </w:rPr>
-        <w:t>declenchement</w:t>
-      </w:r>
-      <w:proofErr w:type="spellEnd"/>
-      <w:r>
-        <w:rPr>
-          <w:rFonts w:cs="Times New Roman"/>
-          <w:i/>
-          <w:color w:val="FF0000"/>
-          <w:sz w:val="24"/>
-          <w:lang w:val="fr-FR"/>
-        </w:rPr>
-        <w:t xml:space="preserve"> du slot </w:t>
-      </w:r>
-      <w:proofErr w:type="spellStart"/>
-      <w:r>
-        <w:rPr>
-          <w:rFonts w:cs="Times New Roman"/>
-          <w:i/>
-          <w:color w:val="FF0000"/>
-          <w:sz w:val="24"/>
-          <w:lang w:val="fr-FR"/>
-        </w:rPr>
-        <w:t>nouvele</w:t>
-      </w:r>
-      <w:proofErr w:type="spellEnd"/>
-      <w:r>
-        <w:rPr>
-          <w:rFonts w:cs="Times New Roman"/>
-          <w:i/>
-          <w:color w:val="FF0000"/>
-          <w:sz w:val="24"/>
-          <w:lang w:val="fr-FR"/>
-        </w:rPr>
-        <w:t xml:space="preserve"> partie </w:t>
+        <w:t>-----</w:t>
       </w:r>
     </w:p>
     <w:p>
@@ -15823,10 +15686,63 @@
         <w:rPr>
           <w:rFonts w:cs="Times New Roman"/>
           <w:i/>
-          <w:sz w:val="24"/>
-          <w:lang w:val="fr-FR"/>
-        </w:rPr>
-      </w:pPr>
+          <w:color w:val="FF0000"/>
+          <w:sz w:val="24"/>
+          <w:lang w:val="fr-FR"/>
+        </w:rPr>
+      </w:pPr>
+      <w:r>
+        <w:rPr>
+          <w:rFonts w:cs="Times New Roman"/>
+          <w:i/>
+          <w:noProof/>
+          <w:color w:val="FF0000"/>
+          <w:sz w:val="24"/>
+          <w:lang w:val="fr-FR" w:eastAsia="fr-FR"/>
+        </w:rPr>
+        <w:lastRenderedPageBreak/>
+        <w:drawing>
+          <wp:inline distT="0" distB="0" distL="0" distR="0" wp14:anchorId="56C107A6" wp14:editId="464F5793">
+            <wp:extent cx="3705742" cy="4363059"/>
+            <wp:effectExtent l="0" t="0" r="9525" b="0"/>
+            <wp:docPr id="9" name="Image 9"/>
+            <wp:cNvGraphicFramePr>
+              <a:graphicFrameLocks xmlns:a="http://schemas.openxmlformats.org/drawingml/2006/main" noChangeAspect="1"/>
+            </wp:cNvGraphicFramePr>
+            <a:graphic xmlns:a="http://schemas.openxmlformats.org/drawingml/2006/main">
+              <a:graphicData uri="http://schemas.openxmlformats.org/drawingml/2006/picture">
+                <pic:pic xmlns:pic="http://schemas.openxmlformats.org/drawingml/2006/picture">
+                  <pic:nvPicPr>
+                    <pic:cNvPr id="9" name="etatInitial.PNG"/>
+                    <pic:cNvPicPr/>
+                  </pic:nvPicPr>
+                  <pic:blipFill>
+                    <a:blip r:embed="rId17">
+                      <a:extLst>
+                        <a:ext uri="{28A0092B-C50C-407E-A947-70E740481C1C}">
+                          <a14:useLocalDpi xmlns:a14="http://schemas.microsoft.com/office/drawing/2010/main" val="0"/>
+                        </a:ext>
+                      </a:extLst>
+                    </a:blip>
+                    <a:stretch>
+                      <a:fillRect/>
+                    </a:stretch>
+                  </pic:blipFill>
+                  <pic:spPr>
+                    <a:xfrm>
+                      <a:off x="0" y="0"/>
+                      <a:ext cx="3705742" cy="4363059"/>
+                    </a:xfrm>
+                    <a:prstGeom prst="rect">
+                      <a:avLst/>
+                    </a:prstGeom>
+                  </pic:spPr>
+                </pic:pic>
+              </a:graphicData>
+            </a:graphic>
+          </wp:inline>
+        </w:drawing>
+      </w:r>
     </w:p>
     <w:p>
       <w:pPr>
@@ -15849,7 +15765,7 @@
           <w:sz w:val="24"/>
           <w:lang w:val="fr-FR"/>
         </w:rPr>
-        <w:t xml:space="preserve">--Etat </w:t>
+        <w:tab/>
       </w:r>
       <w:r>
         <w:rPr>
@@ -15858,7 +15774,7 @@
           <w:sz w:val="24"/>
           <w:lang w:val="fr-FR"/>
         </w:rPr>
-        <w:t>des éléments graphiques</w:t>
+        <w:tab/>
       </w:r>
       <w:r>
         <w:rPr>
@@ -15867,7 +15783,8 @@
           <w:sz w:val="24"/>
           <w:lang w:val="fr-FR"/>
         </w:rPr>
-        <w:t xml:space="preserve"> </w:t>
+        <w:tab/>
+        <w:t xml:space="preserve">                </w:t>
       </w:r>
       <w:r>
         <w:rPr>
@@ -15876,61 +15793,7 @@
           <w:sz w:val="24"/>
           <w:lang w:val="fr-FR"/>
         </w:rPr>
-        <w:t>lorsque le jeu d’</w:t>
-      </w:r>
-      <w:r>
-        <w:rPr>
-          <w:rFonts w:cs="Times New Roman"/>
-          <w:i/>
-          <w:sz w:val="24"/>
-          <w:lang w:val="fr-FR"/>
-        </w:rPr>
-        <w:t>état</w:t>
-      </w:r>
-      <w:r>
-        <w:rPr>
-          <w:rFonts w:cs="Times New Roman"/>
-          <w:i/>
-          <w:sz w:val="24"/>
-          <w:lang w:val="fr-FR"/>
-        </w:rPr>
-        <w:t xml:space="preserve"> du programme est dans l’</w:t>
-      </w:r>
-      <w:r>
-        <w:rPr>
-          <w:rFonts w:cs="Times New Roman"/>
-          <w:i/>
-          <w:sz w:val="24"/>
-          <w:lang w:val="fr-FR"/>
-        </w:rPr>
-        <w:t>état</w:t>
-      </w:r>
-      <w:r>
-        <w:rPr>
-          <w:rFonts w:cs="Times New Roman"/>
-          <w:i/>
-          <w:sz w:val="24"/>
-          <w:lang w:val="fr-FR"/>
-        </w:rPr>
-        <w:t xml:space="preserve"> « </w:t>
-      </w:r>
-      <w:r>
-        <w:rPr>
-          <w:rFonts w:cs="Times New Roman"/>
-          <w:i/>
-          <w:sz w:val="24"/>
-          <w:lang w:val="fr-FR"/>
-        </w:rPr>
-        <w:t>Partie en Cours</w:t>
-      </w:r>
-      <w:r>
-        <w:rPr>
-          <w:rFonts w:cs="Times New Roman"/>
-          <w:i/>
-          <w:sz w:val="24"/>
-          <w:lang w:val="fr-FR"/>
-        </w:rPr>
-        <w:t> »</w:t>
+        <w:t xml:space="preserve">Figure 1 : </w:t>
       </w:r>
     </w:p>
     <w:p>
@@ -15943,10 +15806,91 @@
         <w:rPr>
           <w:rFonts w:cs="Times New Roman"/>
           <w:i/>
-          <w:sz w:val="24"/>
-          <w:lang w:val="fr-FR"/>
-        </w:rPr>
-      </w:pPr>
+          <w:color w:val="FF0000"/>
+          <w:sz w:val="24"/>
+          <w:lang w:val="fr-FR"/>
+        </w:rPr>
+      </w:pPr>
+      <w:r>
+        <w:rPr>
+          <w:rFonts w:cs="Times New Roman"/>
+          <w:i/>
+          <w:color w:val="FF0000"/>
+          <w:sz w:val="24"/>
+          <w:lang w:val="fr-FR"/>
+        </w:rPr>
+        <w:t>Explication</w:t>
+      </w:r>
+      <w:r>
+        <w:rPr>
+          <w:rFonts w:cs="Times New Roman"/>
+          <w:i/>
+          <w:color w:val="FF0000"/>
+          <w:sz w:val="24"/>
+          <w:lang w:val="fr-FR"/>
+        </w:rPr>
+        <w:t xml:space="preserve"> de l’activité </w:t>
+      </w:r>
+      <w:r>
+        <w:rPr>
+          <w:rFonts w:cs="Times New Roman"/>
+          <w:i/>
+          <w:color w:val="FF0000"/>
+          <w:sz w:val="24"/>
+          <w:lang w:val="fr-FR"/>
+        </w:rPr>
+        <w:t>des boutons</w:t>
+      </w:r>
+      <w:r>
+        <w:rPr>
+          <w:rFonts w:cs="Times New Roman"/>
+          <w:i/>
+          <w:color w:val="FF0000"/>
+          <w:sz w:val="24"/>
+          <w:lang w:val="fr-FR"/>
+        </w:rPr>
+        <w:t xml:space="preserve"> </w:t>
+      </w:r>
+      <w:r>
+        <w:rPr>
+          <w:rFonts w:cs="Times New Roman"/>
+          <w:i/>
+          <w:color w:val="FF0000"/>
+          <w:sz w:val="24"/>
+          <w:lang w:val="fr-FR"/>
+        </w:rPr>
+        <w:t>après</w:t>
+      </w:r>
+      <w:r>
+        <w:rPr>
+          <w:rFonts w:cs="Times New Roman"/>
+          <w:i/>
+          <w:color w:val="FF0000"/>
+          <w:sz w:val="24"/>
+          <w:lang w:val="fr-FR"/>
+        </w:rPr>
+        <w:t xml:space="preserve"> le </w:t>
+      </w:r>
+      <w:r>
+        <w:rPr>
+          <w:rFonts w:cs="Times New Roman"/>
+          <w:i/>
+          <w:color w:val="FF0000"/>
+          <w:sz w:val="24"/>
+          <w:lang w:val="fr-FR"/>
+        </w:rPr>
+        <w:t>déclenchement</w:t>
+      </w:r>
+      <w:r>
+        <w:rPr>
+          <w:rFonts w:cs="Times New Roman"/>
+          <w:i/>
+          <w:color w:val="FF0000"/>
+          <w:sz w:val="24"/>
+          <w:lang w:val="fr-FR"/>
+        </w:rPr>
+        <w:t xml:space="preserve"> du slot nouvelle partie </w:t>
+      </w:r>
     </w:p>
     <w:p>
       <w:pPr>
@@ -15963,16 +15907,6 @@
           <w:lang w:val="fr-FR"/>
         </w:rPr>
       </w:pPr>
-      <w:r>
-        <w:rPr>
-          <w:rFonts w:cs="Times New Roman"/>
-          <w:i/>
-          <w:color w:val="FF0000"/>
-          <w:sz w:val="24"/>
-          <w:lang w:val="fr-FR"/>
-        </w:rPr>
-        <w:t xml:space="preserve">Capture </w:t>
-      </w:r>
     </w:p>
     <w:p>
       <w:pPr>
@@ -15984,76 +15918,60 @@
         <w:rPr>
           <w:rFonts w:cs="Times New Roman"/>
           <w:i/>
-          <w:color w:val="FF0000"/>
-          <w:sz w:val="24"/>
-          <w:lang w:val="fr-FR"/>
-        </w:rPr>
-      </w:pPr>
-      <w:proofErr w:type="spellStart"/>
+          <w:sz w:val="24"/>
+          <w:lang w:val="fr-FR"/>
+        </w:rPr>
+      </w:pPr>
       <w:r>
         <w:rPr>
           <w:rFonts w:cs="Times New Roman"/>
           <w:i/>
-          <w:color w:val="FF0000"/>
-          <w:sz w:val="24"/>
-          <w:lang w:val="fr-FR"/>
-        </w:rPr>
-        <w:t>Explicaiton</w:t>
-      </w:r>
-      <w:proofErr w:type="spellEnd"/>
-      <w:r>
-        <w:rPr>
-          <w:rFonts w:cs="Times New Roman"/>
-          <w:i/>
-          <w:color w:val="FF0000"/>
-          <w:sz w:val="24"/>
-          <w:lang w:val="fr-FR"/>
-        </w:rPr>
-        <w:t xml:space="preserve"> de l’activité des bouton </w:t>
-      </w:r>
-      <w:proofErr w:type="spellStart"/>
-      <w:r>
-        <w:rPr>
-          <w:rFonts w:cs="Times New Roman"/>
-          <w:i/>
-          <w:color w:val="FF0000"/>
-          <w:sz w:val="24"/>
-          <w:lang w:val="fr-FR"/>
-        </w:rPr>
-        <w:t>apres</w:t>
-      </w:r>
-      <w:proofErr w:type="spellEnd"/>
-      <w:r>
-        <w:rPr>
-          <w:rFonts w:cs="Times New Roman"/>
-          <w:i/>
-          <w:color w:val="FF0000"/>
-          <w:sz w:val="24"/>
-          <w:lang w:val="fr-FR"/>
-        </w:rPr>
-        <w:t xml:space="preserve"> le </w:t>
-      </w:r>
-      <w:proofErr w:type="spellStart"/>
-      <w:r>
-        <w:rPr>
-          <w:rFonts w:cs="Times New Roman"/>
-          <w:i/>
-          <w:color w:val="FF0000"/>
-          <w:sz w:val="24"/>
-          <w:lang w:val="fr-FR"/>
-        </w:rPr>
-        <w:t>declenchement</w:t>
-      </w:r>
-      <w:proofErr w:type="spellEnd"/>
-      <w:r>
-        <w:rPr>
-          <w:rFonts w:cs="Times New Roman"/>
-          <w:i/>
-          <w:color w:val="FF0000"/>
-          <w:sz w:val="24"/>
-          <w:lang w:val="fr-FR"/>
-        </w:rPr>
-        <w:t xml:space="preserve"> du slot nouvelle partie </w:t>
+          <w:noProof/>
+          <w:sz w:val="24"/>
+          <w:lang w:val="fr-FR" w:eastAsia="fr-FR"/>
+        </w:rPr>
+        <w:lastRenderedPageBreak/>
+        <w:drawing>
+          <wp:inline distT="0" distB="0" distL="0" distR="0" wp14:anchorId="505E8C63" wp14:editId="2656763C">
+            <wp:extent cx="3658111" cy="4315427"/>
+            <wp:effectExtent l="0" t="0" r="0" b="0"/>
+            <wp:docPr id="10" name="Image 10"/>
+            <wp:cNvGraphicFramePr>
+              <a:graphicFrameLocks xmlns:a="http://schemas.openxmlformats.org/drawingml/2006/main" noChangeAspect="1"/>
+            </wp:cNvGraphicFramePr>
+            <a:graphic xmlns:a="http://schemas.openxmlformats.org/drawingml/2006/main">
+              <a:graphicData uri="http://schemas.openxmlformats.org/drawingml/2006/picture">
+                <pic:pic xmlns:pic="http://schemas.openxmlformats.org/drawingml/2006/picture">
+                  <pic:nvPicPr>
+                    <pic:cNvPr id="10" name="Etat initial 2.PNG"/>
+                    <pic:cNvPicPr/>
+                  </pic:nvPicPr>
+                  <pic:blipFill>
+                    <a:blip r:embed="rId18">
+                      <a:extLst>
+                        <a:ext uri="{28A0092B-C50C-407E-A947-70E740481C1C}">
+                          <a14:useLocalDpi xmlns:a14="http://schemas.microsoft.com/office/drawing/2010/main" val="0"/>
+                        </a:ext>
+                      </a:extLst>
+                    </a:blip>
+                    <a:stretch>
+                      <a:fillRect/>
+                    </a:stretch>
+                  </pic:blipFill>
+                  <pic:spPr>
+                    <a:xfrm>
+                      <a:off x="0" y="0"/>
+                      <a:ext cx="3658111" cy="4315427"/>
+                    </a:xfrm>
+                    <a:prstGeom prst="rect">
+                      <a:avLst/>
+                    </a:prstGeom>
+                  </pic:spPr>
+                </pic:pic>
+              </a:graphicData>
+            </a:graphic>
+          </wp:inline>
+        </w:drawing>
       </w:r>
     </w:p>
     <w:p>
@@ -16070,6 +15988,70 @@
           <w:lang w:val="fr-FR"/>
         </w:rPr>
       </w:pPr>
+      <w:r>
+        <w:rPr>
+          <w:rFonts w:cs="Times New Roman"/>
+          <w:i/>
+          <w:sz w:val="24"/>
+          <w:lang w:val="fr-FR"/>
+        </w:rPr>
+        <w:tab/>
+      </w:r>
+      <w:r>
+        <w:rPr>
+          <w:rFonts w:cs="Times New Roman"/>
+          <w:i/>
+          <w:sz w:val="24"/>
+          <w:lang w:val="fr-FR"/>
+        </w:rPr>
+        <w:tab/>
+      </w:r>
+      <w:r>
+        <w:rPr>
+          <w:rFonts w:cs="Times New Roman"/>
+          <w:i/>
+          <w:sz w:val="24"/>
+          <w:lang w:val="fr-FR"/>
+        </w:rPr>
+        <w:tab/>
+      </w:r>
+      <w:r>
+        <w:rPr>
+          <w:rFonts w:cs="Times New Roman"/>
+          <w:i/>
+          <w:sz w:val="24"/>
+          <w:lang w:val="fr-FR"/>
+        </w:rPr>
+        <w:tab/>
+        <w:t xml:space="preserve">      </w:t>
+      </w:r>
+      <w:r>
+        <w:rPr>
+          <w:rFonts w:cs="Times New Roman"/>
+          <w:i/>
+          <w:sz w:val="24"/>
+          <w:lang w:val="fr-FR"/>
+        </w:rPr>
+        <w:t xml:space="preserve">Figure </w:t>
+      </w:r>
+      <w:r>
+        <w:rPr>
+          <w:rFonts w:cs="Times New Roman"/>
+          <w:i/>
+          <w:sz w:val="24"/>
+          <w:lang w:val="fr-FR"/>
+        </w:rPr>
+        <w:t>2</w:t>
+      </w:r>
+      <w:r>
+        <w:rPr>
+          <w:rFonts w:cs="Times New Roman"/>
+          <w:i/>
+          <w:sz w:val="24"/>
+          <w:lang w:val="fr-FR"/>
+        </w:rPr>
+        <w:t xml:space="preserve"> : </w:t>
+      </w:r>
     </w:p>
     <w:p>
       <w:pPr>
@@ -16080,66 +16062,11 @@
         <w:ind w:left="0" w:firstLine="0"/>
         <w:rPr>
           <w:rFonts w:cs="Times New Roman"/>
-          <w:sz w:val="24"/>
-          <w:lang w:val="fr-FR"/>
-        </w:rPr>
-      </w:pPr>
-      <w:r>
-        <w:rPr>
-          <w:rFonts w:cs="Times New Roman"/>
-          <w:sz w:val="24"/>
-          <w:lang w:val="fr-FR"/>
-        </w:rPr>
-        <w:t>Comportement</w:t>
-      </w:r>
-      <w:r>
-        <w:rPr>
-          <w:rFonts w:cs="Times New Roman"/>
-          <w:sz w:val="24"/>
-          <w:lang w:val="fr-FR"/>
-        </w:rPr>
-        <w:t xml:space="preserve"> de l’interface </w:t>
-      </w:r>
-      <w:r>
-        <w:rPr>
-          <w:rFonts w:cs="Times New Roman"/>
-          <w:sz w:val="24"/>
-          <w:lang w:val="fr-FR"/>
-        </w:rPr>
-        <w:t>(</w:t>
-      </w:r>
-      <w:r>
-        <w:rPr>
-          <w:rFonts w:cs="Times New Roman"/>
-          <w:sz w:val="24"/>
-          <w:lang w:val="fr-FR"/>
-        </w:rPr>
-        <w:t>non lié aux aspects fonctionnels du programme</w:t>
-      </w:r>
-      <w:r>
-        <w:rPr>
-          <w:rFonts w:cs="Times New Roman"/>
-          <w:sz w:val="24"/>
-          <w:lang w:val="fr-FR"/>
-        </w:rPr>
-        <w:t>)</w:t>
-      </w:r>
-      <w:r>
-        <w:rPr>
-          <w:rFonts w:cs="Times New Roman"/>
-          <w:sz w:val="24"/>
-          <w:lang w:val="fr-FR"/>
-        </w:rPr>
-        <w:t xml:space="preserve"> </w:t>
-      </w:r>
-      <w:r>
-        <w:rPr>
-          <w:rFonts w:cs="Times New Roman"/>
-          <w:sz w:val="24"/>
-          <w:lang w:val="fr-FR"/>
-        </w:rPr>
-        <w:t>lors de la réalisation des tests</w:t>
-      </w:r>
+          <w:i/>
+          <w:sz w:val="24"/>
+          <w:lang w:val="fr-FR"/>
+        </w:rPr>
+      </w:pPr>
     </w:p>
     <w:p>
       <w:pPr>
@@ -16150,10 +16077,257 @@
         <w:ind w:left="0" w:firstLine="0"/>
         <w:rPr>
           <w:rFonts w:cs="Times New Roman"/>
-          <w:sz w:val="24"/>
-          <w:lang w:val="fr-FR"/>
-        </w:rPr>
-      </w:pPr>
+          <w:i/>
+          <w:sz w:val="24"/>
+          <w:lang w:val="fr-FR"/>
+        </w:rPr>
+      </w:pPr>
+      <w:r>
+        <w:rPr>
+          <w:rFonts w:cs="Times New Roman"/>
+          <w:i/>
+          <w:sz w:val="24"/>
+          <w:lang w:val="fr-FR"/>
+        </w:rPr>
+        <w:t xml:space="preserve">--Etat </w:t>
+      </w:r>
+      <w:r>
+        <w:rPr>
+          <w:rFonts w:cs="Times New Roman"/>
+          <w:i/>
+          <w:sz w:val="24"/>
+          <w:lang w:val="fr-FR"/>
+        </w:rPr>
+        <w:t>des éléments graphiques</w:t>
+      </w:r>
+      <w:r>
+        <w:rPr>
+          <w:rFonts w:cs="Times New Roman"/>
+          <w:i/>
+          <w:sz w:val="24"/>
+          <w:lang w:val="fr-FR"/>
+        </w:rPr>
+        <w:t xml:space="preserve"> lorsque le jeu d’</w:t>
+      </w:r>
+      <w:r>
+        <w:rPr>
+          <w:rFonts w:cs="Times New Roman"/>
+          <w:i/>
+          <w:sz w:val="24"/>
+          <w:lang w:val="fr-FR"/>
+        </w:rPr>
+        <w:t>état</w:t>
+      </w:r>
+      <w:r>
+        <w:rPr>
+          <w:rFonts w:cs="Times New Roman"/>
+          <w:i/>
+          <w:sz w:val="24"/>
+          <w:lang w:val="fr-FR"/>
+        </w:rPr>
+        <w:t xml:space="preserve"> du programme est dans l’</w:t>
+      </w:r>
+      <w:r>
+        <w:rPr>
+          <w:rFonts w:cs="Times New Roman"/>
+          <w:i/>
+          <w:sz w:val="24"/>
+          <w:lang w:val="fr-FR"/>
+        </w:rPr>
+        <w:t>état</w:t>
+      </w:r>
+      <w:r>
+        <w:rPr>
+          <w:rFonts w:cs="Times New Roman"/>
+          <w:i/>
+          <w:sz w:val="24"/>
+          <w:lang w:val="fr-FR"/>
+        </w:rPr>
+        <w:t xml:space="preserve"> « Partie en Cours »</w:t>
+      </w:r>
+    </w:p>
+    <w:p/>
+    <w:p>
+      <w:pPr>
+        <w:rPr>
+          <w:rFonts w:ascii="Times New Roman" w:hAnsi="Times New Roman" w:cs="Times New Roman"/>
+          <w:i/>
+        </w:rPr>
+      </w:pPr>
+      <w:proofErr w:type="spellStart"/>
+      <w:r>
+        <w:rPr>
+          <w:rFonts w:ascii="Times New Roman" w:hAnsi="Times New Roman" w:cs="Times New Roman"/>
+          <w:i/>
+        </w:rPr>
+        <w:t>Cas</w:t>
+      </w:r>
+      <w:proofErr w:type="spellEnd"/>
+      <w:r>
+        <w:rPr>
+          <w:rFonts w:ascii="Times New Roman" w:hAnsi="Times New Roman" w:cs="Times New Roman"/>
+          <w:i/>
+        </w:rPr>
+        <w:t xml:space="preserve"> d’</w:t>
+      </w:r>
+      <w:r>
+        <w:rPr>
+          <w:rFonts w:ascii="Times New Roman" w:hAnsi="Times New Roman" w:cs="Times New Roman"/>
+          <w:i/>
+        </w:rPr>
+        <w:t xml:space="preserve"> </w:t>
+      </w:r>
+      <w:proofErr w:type="spellStart"/>
+      <w:proofErr w:type="gramStart"/>
+      <w:r>
+        <w:rPr>
+          <w:rFonts w:ascii="Times New Roman" w:hAnsi="Times New Roman" w:cs="Times New Roman"/>
+          <w:i/>
+        </w:rPr>
+        <w:t>exemple</w:t>
+      </w:r>
+      <w:proofErr w:type="spellEnd"/>
+      <w:r>
+        <w:rPr>
+          <w:rFonts w:ascii="Times New Roman" w:hAnsi="Times New Roman" w:cs="Times New Roman"/>
+          <w:i/>
+        </w:rPr>
+        <w:t xml:space="preserve"> </w:t>
+      </w:r>
+      <w:r>
+        <w:rPr>
+          <w:rFonts w:ascii="Times New Roman" w:hAnsi="Times New Roman" w:cs="Times New Roman"/>
+          <w:i/>
+        </w:rPr>
+        <w:t>:</w:t>
+      </w:r>
+      <w:proofErr w:type="gramEnd"/>
+      <w:r>
+        <w:rPr>
+          <w:rFonts w:ascii="Times New Roman" w:hAnsi="Times New Roman" w:cs="Times New Roman"/>
+          <w:i/>
+        </w:rPr>
+        <w:t xml:space="preserve"> </w:t>
+      </w:r>
+      <w:r>
+        <w:rPr>
+          <w:rFonts w:ascii="Times New Roman" w:hAnsi="Times New Roman" w:cs="Times New Roman"/>
+          <w:i/>
+        </w:rPr>
+        <w:t xml:space="preserve"> </w:t>
+      </w:r>
+      <w:proofErr w:type="spellStart"/>
+      <w:r>
+        <w:rPr>
+          <w:rFonts w:ascii="Times New Roman" w:hAnsi="Times New Roman" w:cs="Times New Roman"/>
+          <w:i/>
+        </w:rPr>
+        <w:t>Lorsque</w:t>
+      </w:r>
+      <w:proofErr w:type="spellEnd"/>
+      <w:r>
+        <w:rPr>
+          <w:rFonts w:ascii="Times New Roman" w:hAnsi="Times New Roman" w:cs="Times New Roman"/>
+          <w:i/>
+        </w:rPr>
+        <w:t xml:space="preserve"> le </w:t>
+      </w:r>
+      <w:proofErr w:type="spellStart"/>
+      <w:r>
+        <w:rPr>
+          <w:rFonts w:ascii="Times New Roman" w:hAnsi="Times New Roman" w:cs="Times New Roman"/>
+          <w:i/>
+        </w:rPr>
+        <w:t>joueur</w:t>
+      </w:r>
+      <w:proofErr w:type="spellEnd"/>
+      <w:r>
+        <w:rPr>
+          <w:rFonts w:ascii="Times New Roman" w:hAnsi="Times New Roman" w:cs="Times New Roman"/>
+          <w:i/>
+        </w:rPr>
+        <w:t xml:space="preserve"> </w:t>
+      </w:r>
+      <w:proofErr w:type="spellStart"/>
+      <w:r>
+        <w:rPr>
+          <w:rFonts w:ascii="Times New Roman" w:hAnsi="Times New Roman" w:cs="Times New Roman"/>
+          <w:i/>
+        </w:rPr>
+        <w:t>décide</w:t>
+      </w:r>
+      <w:proofErr w:type="spellEnd"/>
+      <w:r>
+        <w:rPr>
+          <w:rFonts w:ascii="Times New Roman" w:hAnsi="Times New Roman" w:cs="Times New Roman"/>
+          <w:i/>
+        </w:rPr>
+        <w:t xml:space="preserve"> de </w:t>
+      </w:r>
+      <w:proofErr w:type="spellStart"/>
+      <w:r>
+        <w:rPr>
+          <w:rFonts w:ascii="Times New Roman" w:hAnsi="Times New Roman" w:cs="Times New Roman"/>
+          <w:i/>
+        </w:rPr>
+        <w:t>jouer</w:t>
+      </w:r>
+      <w:proofErr w:type="spellEnd"/>
+      <w:r>
+        <w:rPr>
+          <w:rFonts w:ascii="Times New Roman" w:hAnsi="Times New Roman" w:cs="Times New Roman"/>
+          <w:i/>
+        </w:rPr>
+        <w:t xml:space="preserve"> </w:t>
+      </w:r>
+      <w:proofErr w:type="spellStart"/>
+      <w:r>
+        <w:rPr>
+          <w:rFonts w:ascii="Times New Roman" w:hAnsi="Times New Roman" w:cs="Times New Roman"/>
+          <w:i/>
+        </w:rPr>
+        <w:t>feuille</w:t>
+      </w:r>
+      <w:proofErr w:type="spellEnd"/>
+      <w:r>
+        <w:rPr>
+          <w:rFonts w:ascii="Times New Roman" w:hAnsi="Times New Roman" w:cs="Times New Roman"/>
+          <w:i/>
+        </w:rPr>
+        <w:t xml:space="preserve"> (</w:t>
+      </w:r>
+      <w:proofErr w:type="spellStart"/>
+      <w:r>
+        <w:rPr>
+          <w:rFonts w:ascii="Times New Roman" w:hAnsi="Times New Roman" w:cs="Times New Roman"/>
+          <w:i/>
+        </w:rPr>
+        <w:t>déclenchement</w:t>
+      </w:r>
+      <w:proofErr w:type="spellEnd"/>
+      <w:r>
+        <w:rPr>
+          <w:rFonts w:ascii="Times New Roman" w:hAnsi="Times New Roman" w:cs="Times New Roman"/>
+          <w:i/>
+        </w:rPr>
+        <w:t xml:space="preserve"> du slot </w:t>
+      </w:r>
+      <w:proofErr w:type="spellStart"/>
+      <w:r>
+        <w:rPr>
+          <w:rFonts w:ascii="Times New Roman" w:hAnsi="Times New Roman" w:cs="Times New Roman"/>
+          <w:i/>
+        </w:rPr>
+        <w:t>choixfeuille</w:t>
+      </w:r>
+      <w:proofErr w:type="spellEnd"/>
+      <w:r>
+        <w:rPr>
+          <w:rFonts w:ascii="Times New Roman" w:hAnsi="Times New Roman" w:cs="Times New Roman"/>
+          <w:i/>
+        </w:rPr>
+        <w:t>())</w:t>
+      </w:r>
     </w:p>
     <w:p>
       <w:pPr>
@@ -16165,6 +16339,7 @@
         <w:rPr>
           <w:rFonts w:cs="Times New Roman"/>
           <w:i/>
+          <w:color w:val="FF0000"/>
           <w:sz w:val="24"/>
           <w:lang w:val="fr-FR"/>
         </w:rPr>
@@ -16180,19 +16355,11 @@
         <w:rPr>
           <w:rFonts w:cs="Times New Roman"/>
           <w:i/>
-          <w:sz w:val="24"/>
-          <w:lang w:val="fr-FR"/>
-        </w:rPr>
-      </w:pPr>
-      <w:r>
-        <w:rPr>
-          <w:rFonts w:cs="Times New Roman"/>
-          <w:i/>
-          <w:sz w:val="24"/>
-          <w:lang w:val="fr-FR"/>
-        </w:rPr>
-        <w:t>--Etat des éléments graphiques avant le redimensionnement</w:t>
-      </w:r>
+          <w:color w:val="FF0000"/>
+          <w:sz w:val="24"/>
+          <w:lang w:val="fr-FR"/>
+        </w:rPr>
+      </w:pPr>
     </w:p>
     <w:p>
       <w:pPr>
@@ -16208,6 +16375,57 @@
           <w:lang w:val="fr-FR"/>
         </w:rPr>
       </w:pPr>
+      <w:r>
+        <w:rPr>
+          <w:rFonts w:cs="Times New Roman"/>
+          <w:i/>
+          <w:noProof/>
+          <w:sz w:val="24"/>
+          <w:lang w:val="fr-FR" w:eastAsia="fr-FR"/>
+        </w:rPr>
+        <w:lastRenderedPageBreak/>
+        <w:drawing>
+          <wp:inline distT="0" distB="0" distL="0" distR="0" wp14:anchorId="13CA294B" wp14:editId="5A83E8DE">
+            <wp:extent cx="3705742" cy="4334480"/>
+            <wp:effectExtent l="0" t="0" r="9525" b="9525"/>
+            <wp:docPr id="11" name="Image 11"/>
+            <wp:cNvGraphicFramePr>
+              <a:graphicFrameLocks xmlns:a="http://schemas.openxmlformats.org/drawingml/2006/main" noChangeAspect="1"/>
+            </wp:cNvGraphicFramePr>
+            <a:graphic xmlns:a="http://schemas.openxmlformats.org/drawingml/2006/main">
+              <a:graphicData uri="http://schemas.openxmlformats.org/drawingml/2006/picture">
+                <pic:pic xmlns:pic="http://schemas.openxmlformats.org/drawingml/2006/picture">
+                  <pic:nvPicPr>
+                    <pic:cNvPr id="11" name="PartieEnCours.PNG"/>
+                    <pic:cNvPicPr/>
+                  </pic:nvPicPr>
+                  <pic:blipFill>
+                    <a:blip r:embed="rId19">
+                      <a:extLst>
+                        <a:ext uri="{28A0092B-C50C-407E-A947-70E740481C1C}">
+                          <a14:useLocalDpi xmlns:a14="http://schemas.microsoft.com/office/drawing/2010/main" val="0"/>
+                        </a:ext>
+                      </a:extLst>
+                    </a:blip>
+                    <a:stretch>
+                      <a:fillRect/>
+                    </a:stretch>
+                  </pic:blipFill>
+                  <pic:spPr>
+                    <a:xfrm>
+                      <a:off x="0" y="0"/>
+                      <a:ext cx="3705742" cy="4334480"/>
+                    </a:xfrm>
+                    <a:prstGeom prst="rect">
+                      <a:avLst/>
+                    </a:prstGeom>
+                  </pic:spPr>
+                </pic:pic>
+              </a:graphicData>
+            </a:graphic>
+          </wp:inline>
+        </w:drawing>
+      </w:r>
     </w:p>
     <w:p>
       <w:pPr>
@@ -16219,7 +16437,6 @@
         <w:rPr>
           <w:rFonts w:cs="Times New Roman"/>
           <w:i/>
-          <w:color w:val="FF0000"/>
           <w:sz w:val="24"/>
           <w:lang w:val="fr-FR"/>
         </w:rPr>
@@ -16228,22 +16445,64 @@
         <w:rPr>
           <w:rFonts w:cs="Times New Roman"/>
           <w:i/>
-          <w:color w:val="FF0000"/>
-          <w:sz w:val="24"/>
-          <w:lang w:val="fr-FR"/>
-        </w:rPr>
-        <w:lastRenderedPageBreak/>
-        <w:t xml:space="preserve">Ma </w:t>
+          <w:sz w:val="24"/>
+          <w:lang w:val="fr-FR"/>
+        </w:rPr>
+        <w:tab/>
       </w:r>
       <w:r>
         <w:rPr>
           <w:rFonts w:cs="Times New Roman"/>
           <w:i/>
-          <w:color w:val="FF0000"/>
-          <w:sz w:val="24"/>
-          <w:lang w:val="fr-FR"/>
-        </w:rPr>
-        <w:t xml:space="preserve">Capture </w:t>
+          <w:sz w:val="24"/>
+          <w:lang w:val="fr-FR"/>
+        </w:rPr>
+        <w:tab/>
+      </w:r>
+      <w:r>
+        <w:rPr>
+          <w:rFonts w:cs="Times New Roman"/>
+          <w:i/>
+          <w:sz w:val="24"/>
+          <w:lang w:val="fr-FR"/>
+        </w:rPr>
+        <w:tab/>
+      </w:r>
+      <w:r>
+        <w:rPr>
+          <w:rFonts w:cs="Times New Roman"/>
+          <w:i/>
+          <w:sz w:val="24"/>
+          <w:lang w:val="fr-FR"/>
+        </w:rPr>
+        <w:tab/>
+      </w:r>
+      <w:r>
+        <w:rPr>
+          <w:rFonts w:cs="Times New Roman"/>
+          <w:i/>
+          <w:sz w:val="24"/>
+          <w:lang w:val="fr-FR"/>
+        </w:rPr>
+        <w:t xml:space="preserve">Figure </w:t>
+      </w:r>
+      <w:r>
+        <w:rPr>
+          <w:rFonts w:cs="Times New Roman"/>
+          <w:i/>
+          <w:sz w:val="24"/>
+          <w:lang w:val="fr-FR"/>
+        </w:rPr>
+        <w:t>3</w:t>
+      </w:r>
+      <w:r>
+        <w:rPr>
+          <w:rFonts w:cs="Times New Roman"/>
+          <w:i/>
+          <w:sz w:val="24"/>
+          <w:lang w:val="fr-FR"/>
+        </w:rPr>
+        <w:t xml:space="preserve"> : </w:t>
       </w:r>
     </w:p>
     <w:p>
@@ -16255,22 +16514,10 @@
         <w:ind w:left="0" w:firstLine="0"/>
         <w:rPr>
           <w:rFonts w:cs="Times New Roman"/>
-          <w:i/>
-          <w:color w:val="FF0000"/>
-          <w:sz w:val="24"/>
-          <w:lang w:val="fr-FR"/>
-        </w:rPr>
-      </w:pPr>
-      <w:r>
-        <w:rPr>
-          <w:rFonts w:cs="Times New Roman"/>
-          <w:i/>
-          <w:color w:val="FF0000"/>
-          <w:sz w:val="24"/>
-          <w:lang w:val="fr-FR"/>
-        </w:rPr>
-        <w:t>Et explication (copié coller de la prof)</w:t>
-      </w:r>
+          <w:sz w:val="24"/>
+          <w:lang w:val="fr-FR"/>
+        </w:rPr>
+      </w:pPr>
     </w:p>
     <w:p>
       <w:pPr>
@@ -16281,12 +16528,50 @@
         <w:ind w:left="0" w:firstLine="0"/>
         <w:rPr>
           <w:rFonts w:cs="Times New Roman"/>
-          <w:i/>
-          <w:color w:val="FF0000"/>
-          <w:sz w:val="24"/>
-          <w:lang w:val="fr-FR"/>
-        </w:rPr>
-      </w:pPr>
+          <w:sz w:val="24"/>
+          <w:lang w:val="fr-FR"/>
+        </w:rPr>
+      </w:pPr>
+      <w:r>
+        <w:rPr>
+          <w:rFonts w:cs="Times New Roman"/>
+          <w:sz w:val="24"/>
+          <w:lang w:val="fr-FR"/>
+        </w:rPr>
+        <w:t xml:space="preserve">Comportement de l’interface </w:t>
+      </w:r>
+      <w:r>
+        <w:rPr>
+          <w:rFonts w:cs="Times New Roman"/>
+          <w:sz w:val="24"/>
+          <w:lang w:val="fr-FR"/>
+        </w:rPr>
+        <w:t>(</w:t>
+      </w:r>
+      <w:r>
+        <w:rPr>
+          <w:rFonts w:cs="Times New Roman"/>
+          <w:sz w:val="24"/>
+          <w:lang w:val="fr-FR"/>
+        </w:rPr>
+        <w:t>non lié aux aspects fonctionnels du programme</w:t>
+      </w:r>
+      <w:r>
+        <w:rPr>
+          <w:rFonts w:cs="Times New Roman"/>
+          <w:sz w:val="24"/>
+          <w:lang w:val="fr-FR"/>
+        </w:rPr>
+        <w:t>)</w:t>
+      </w:r>
+      <w:r>
+        <w:rPr>
+          <w:rFonts w:cs="Times New Roman"/>
+          <w:sz w:val="24"/>
+          <w:lang w:val="fr-FR"/>
+        </w:rPr>
+        <w:t xml:space="preserve"> lors de la réalisation des tests</w:t>
+      </w:r>
     </w:p>
     <w:p>
       <w:pPr>
@@ -16297,29 +16582,10 @@
         <w:ind w:left="0" w:firstLine="0"/>
         <w:rPr>
           <w:rFonts w:cs="Times New Roman"/>
-          <w:i/>
-          <w:sz w:val="24"/>
-          <w:lang w:val="fr-FR"/>
-        </w:rPr>
-      </w:pPr>
-      <w:r>
-        <w:rPr>
-          <w:rFonts w:cs="Times New Roman"/>
-          <w:i/>
-          <w:sz w:val="24"/>
-          <w:lang w:val="fr-FR"/>
-        </w:rPr>
-        <w:t>--</w:t>
-      </w:r>
-      <w:r>
-        <w:rPr>
-          <w:rFonts w:cs="Times New Roman"/>
-          <w:i/>
-          <w:sz w:val="24"/>
-          <w:lang w:val="fr-FR"/>
-        </w:rPr>
-        <w:t>Etat des éléments graphiques lors du redimensionnement</w:t>
-      </w:r>
+          <w:sz w:val="24"/>
+          <w:lang w:val="fr-FR"/>
+        </w:rPr>
+      </w:pPr>
     </w:p>
     <w:p>
       <w:pPr>
@@ -16346,7 +16612,6 @@
         <w:rPr>
           <w:rFonts w:cs="Times New Roman"/>
           <w:i/>
-          <w:color w:val="FF0000"/>
           <w:sz w:val="24"/>
           <w:lang w:val="fr-FR"/>
         </w:rPr>
@@ -16355,11 +16620,10 @@
         <w:rPr>
           <w:rFonts w:cs="Times New Roman"/>
           <w:i/>
-          <w:color w:val="FF0000"/>
-          <w:sz w:val="24"/>
-          <w:lang w:val="fr-FR"/>
-        </w:rPr>
-        <w:t xml:space="preserve">Ma Capture </w:t>
+          <w:sz w:val="24"/>
+          <w:lang w:val="fr-FR"/>
+        </w:rPr>
+        <w:t>--Etat des éléments graphiques avant le redimensionnement</w:t>
       </w:r>
     </w:p>
     <w:p>
@@ -16372,21 +16636,10 @@
         <w:rPr>
           <w:rFonts w:cs="Times New Roman"/>
           <w:i/>
-          <w:color w:val="FF0000"/>
-          <w:sz w:val="24"/>
-          <w:lang w:val="fr-FR"/>
-        </w:rPr>
-      </w:pPr>
-      <w:r>
-        <w:rPr>
-          <w:rFonts w:cs="Times New Roman"/>
-          <w:i/>
-          <w:color w:val="FF0000"/>
-          <w:sz w:val="24"/>
-          <w:lang w:val="fr-FR"/>
-        </w:rPr>
-        <w:t xml:space="preserve">Explication </w:t>
-      </w:r>
+          <w:sz w:val="24"/>
+          <w:lang w:val="fr-FR"/>
+        </w:rPr>
+      </w:pPr>
     </w:p>
     <w:p>
       <w:pPr>
@@ -16395,13 +16648,71 @@
           <w:tab w:val="left" w:pos="439"/>
         </w:tabs>
         <w:ind w:left="0" w:firstLine="0"/>
+      </w:pPr>
+      <w:r>
         <w:rPr>
           <w:rFonts w:cs="Times New Roman"/>
           <w:i/>
           <w:sz w:val="24"/>
           <w:lang w:val="fr-FR"/>
         </w:rPr>
-      </w:pPr>
+        <w:t>(Voir Figure 1</w:t>
+      </w:r>
+      <w:r>
+        <w:rPr>
+          <w:rFonts w:cs="Times New Roman"/>
+          <w:i/>
+          <w:sz w:val="24"/>
+          <w:lang w:val="fr-FR"/>
+        </w:rPr>
+        <w:t xml:space="preserve"> </w:t>
+      </w:r>
+      <w:r>
+        <w:t xml:space="preserve">Pour observer </w:t>
+      </w:r>
+      <w:proofErr w:type="spellStart"/>
+      <w:r>
+        <w:t>l’Interface</w:t>
+      </w:r>
+      <w:proofErr w:type="spellEnd"/>
+      <w:r>
+        <w:t xml:space="preserve"> </w:t>
+      </w:r>
+      <w:proofErr w:type="spellStart"/>
+      <w:r>
+        <w:t>dans</w:t>
+      </w:r>
+      <w:proofErr w:type="spellEnd"/>
+      <w:r>
+        <w:t xml:space="preserve"> </w:t>
+      </w:r>
+      <w:proofErr w:type="spellStart"/>
+      <w:r>
+        <w:t>l’état</w:t>
+      </w:r>
+      <w:proofErr w:type="spellEnd"/>
+      <w:r>
+        <w:t xml:space="preserve"> initial de </w:t>
+      </w:r>
+      <w:proofErr w:type="spellStart"/>
+      <w:proofErr w:type="gramStart"/>
+      <w:r>
+        <w:t>l’application</w:t>
+      </w:r>
+      <w:proofErr w:type="spellEnd"/>
+      <w:r>
+        <w:t xml:space="preserve"> </w:t>
+      </w:r>
+      <w:r>
+        <w:rPr>
+          <w:rFonts w:cs="Times New Roman"/>
+          <w:i/>
+          <w:sz w:val="24"/>
+          <w:lang w:val="fr-FR"/>
+        </w:rPr>
+        <w:t>)</w:t>
+      </w:r>
+      <w:proofErr w:type="gramEnd"/>
     </w:p>
     <w:p>
       <w:pPr>
@@ -16413,6 +16724,7 @@
         <w:rPr>
           <w:rFonts w:cs="Times New Roman"/>
           <w:i/>
+          <w:color w:val="FF0000"/>
           <w:sz w:val="24"/>
           <w:lang w:val="fr-FR"/>
         </w:rPr>
@@ -16426,13 +16738,321 @@
         </w:tabs>
         <w:ind w:left="0" w:firstLine="0"/>
         <w:rPr>
+          <w:rFonts w:cs="Times New Roman"/>
+          <w:i/>
+          <w:sz w:val="24"/>
+          <w:lang w:val="fr-FR"/>
+        </w:rPr>
+      </w:pPr>
+      <w:r>
+        <w:rPr>
+          <w:rFonts w:cs="Times New Roman"/>
+          <w:i/>
+          <w:sz w:val="24"/>
+          <w:lang w:val="fr-FR"/>
+        </w:rPr>
+        <w:t>--</w:t>
+      </w:r>
+      <w:r>
+        <w:rPr>
+          <w:rFonts w:cs="Times New Roman"/>
+          <w:i/>
+          <w:sz w:val="24"/>
+          <w:lang w:val="fr-FR"/>
+        </w:rPr>
+        <w:t>Etat des éléments graphiques lors du redimensionnement</w:t>
+      </w:r>
+    </w:p>
+    <w:p>
+      <w:pPr>
+        <w:pStyle w:val="Corpsdetexte"/>
+        <w:tabs>
+          <w:tab w:val="left" w:pos="439"/>
+        </w:tabs>
+        <w:ind w:left="0" w:firstLine="0"/>
+        <w:rPr>
+          <w:rFonts w:cs="Times New Roman"/>
+          <w:i/>
+          <w:sz w:val="24"/>
+          <w:lang w:val="fr-FR"/>
+        </w:rPr>
+      </w:pPr>
+      <w:r>
+        <w:rPr>
+          <w:rFonts w:cs="Times New Roman"/>
+          <w:i/>
+          <w:noProof/>
+          <w:sz w:val="24"/>
+          <w:lang w:val="fr-FR" w:eastAsia="fr-FR"/>
+        </w:rPr>
+        <w:lastRenderedPageBreak/>
+        <w:drawing>
+          <wp:inline distT="0" distB="0" distL="0" distR="0" wp14:anchorId="51720E72" wp14:editId="08418E24">
+            <wp:extent cx="6362700" cy="4572635"/>
+            <wp:effectExtent l="0" t="0" r="0" b="0"/>
+            <wp:docPr id="12" name="Image 12"/>
+            <wp:cNvGraphicFramePr>
+              <a:graphicFrameLocks xmlns:a="http://schemas.openxmlformats.org/drawingml/2006/main" noChangeAspect="1"/>
+            </wp:cNvGraphicFramePr>
+            <a:graphic xmlns:a="http://schemas.openxmlformats.org/drawingml/2006/main">
+              <a:graphicData uri="http://schemas.openxmlformats.org/drawingml/2006/picture">
+                <pic:pic xmlns:pic="http://schemas.openxmlformats.org/drawingml/2006/picture">
+                  <pic:nvPicPr>
+                    <pic:cNvPr id="12" name="Lors du redimensionnement.PNG"/>
+                    <pic:cNvPicPr/>
+                  </pic:nvPicPr>
+                  <pic:blipFill>
+                    <a:blip r:embed="rId20">
+                      <a:extLst>
+                        <a:ext uri="{28A0092B-C50C-407E-A947-70E740481C1C}">
+                          <a14:useLocalDpi xmlns:a14="http://schemas.microsoft.com/office/drawing/2010/main" val="0"/>
+                        </a:ext>
+                      </a:extLst>
+                    </a:blip>
+                    <a:stretch>
+                      <a:fillRect/>
+                    </a:stretch>
+                  </pic:blipFill>
+                  <pic:spPr>
+                    <a:xfrm>
+                      <a:off x="0" y="0"/>
+                      <a:ext cx="6362700" cy="4572635"/>
+                    </a:xfrm>
+                    <a:prstGeom prst="rect">
+                      <a:avLst/>
+                    </a:prstGeom>
+                  </pic:spPr>
+                </pic:pic>
+              </a:graphicData>
+            </a:graphic>
+          </wp:inline>
+        </w:drawing>
+      </w:r>
+    </w:p>
+    <w:p>
+      <w:pPr>
+        <w:pStyle w:val="Corpsdetexte"/>
+        <w:tabs>
+          <w:tab w:val="left" w:pos="439"/>
+        </w:tabs>
+        <w:ind w:left="0" w:firstLine="0"/>
+        <w:rPr>
+          <w:rFonts w:cs="Times New Roman"/>
+          <w:i/>
+          <w:sz w:val="24"/>
+          <w:lang w:val="fr-FR"/>
+        </w:rPr>
+      </w:pPr>
+      <w:r>
+        <w:rPr>
+          <w:rFonts w:cs="Times New Roman"/>
+          <w:i/>
+          <w:sz w:val="24"/>
+          <w:lang w:val="fr-FR"/>
+        </w:rPr>
+        <w:tab/>
+      </w:r>
+      <w:r>
+        <w:rPr>
+          <w:rFonts w:cs="Times New Roman"/>
+          <w:i/>
+          <w:sz w:val="24"/>
+          <w:lang w:val="fr-FR"/>
+        </w:rPr>
+        <w:tab/>
+      </w:r>
+      <w:r>
+        <w:rPr>
+          <w:rFonts w:cs="Times New Roman"/>
+          <w:i/>
+          <w:sz w:val="24"/>
+          <w:lang w:val="fr-FR"/>
+        </w:rPr>
+        <w:tab/>
+      </w:r>
+      <w:r>
+        <w:rPr>
+          <w:rFonts w:cs="Times New Roman"/>
+          <w:i/>
+          <w:sz w:val="24"/>
+          <w:lang w:val="fr-FR"/>
+        </w:rPr>
+        <w:tab/>
+      </w:r>
+      <w:r>
+        <w:rPr>
+          <w:rFonts w:cs="Times New Roman"/>
+          <w:i/>
+          <w:sz w:val="24"/>
+          <w:lang w:val="fr-FR"/>
+        </w:rPr>
+        <w:tab/>
+      </w:r>
+      <w:r>
+        <w:rPr>
+          <w:rFonts w:cs="Times New Roman"/>
+          <w:i/>
+          <w:sz w:val="24"/>
+          <w:lang w:val="fr-FR"/>
+        </w:rPr>
+        <w:tab/>
+      </w:r>
+      <w:r>
+        <w:rPr>
+          <w:rFonts w:cs="Times New Roman"/>
+          <w:i/>
+          <w:sz w:val="24"/>
+          <w:lang w:val="fr-FR"/>
+        </w:rPr>
+        <w:tab/>
+      </w:r>
+      <w:r>
+        <w:rPr>
+          <w:rFonts w:cs="Times New Roman"/>
+          <w:i/>
+          <w:sz w:val="24"/>
+          <w:lang w:val="fr-FR"/>
+        </w:rPr>
+        <w:tab/>
+      </w:r>
+      <w:r>
+        <w:rPr>
+          <w:rFonts w:cs="Times New Roman"/>
+          <w:i/>
+          <w:sz w:val="24"/>
+          <w:lang w:val="fr-FR"/>
+        </w:rPr>
+        <w:t xml:space="preserve">Figure </w:t>
+      </w:r>
+      <w:r>
+        <w:rPr>
+          <w:rFonts w:cs="Times New Roman"/>
+          <w:i/>
+          <w:sz w:val="24"/>
+          <w:lang w:val="fr-FR"/>
+        </w:rPr>
+        <w:t>4</w:t>
+      </w:r>
+      <w:r>
+        <w:rPr>
+          <w:rFonts w:cs="Times New Roman"/>
+          <w:i/>
+          <w:sz w:val="24"/>
+          <w:lang w:val="fr-FR"/>
+        </w:rPr>
+        <w:t xml:space="preserve"> : </w:t>
+      </w:r>
+    </w:p>
+    <w:p>
+      <w:pPr>
+        <w:pStyle w:val="Corpsdetexte"/>
+        <w:tabs>
+          <w:tab w:val="left" w:pos="439"/>
+        </w:tabs>
+        <w:ind w:left="0" w:firstLine="0"/>
+        <w:rPr>
+          <w:rFonts w:cs="Times New Roman"/>
+          <w:i/>
+          <w:sz w:val="24"/>
+          <w:lang w:val="fr-FR"/>
+        </w:rPr>
+      </w:pPr>
+      <w:r>
+        <w:rPr>
+          <w:rFonts w:cs="Times New Roman"/>
+          <w:i/>
+          <w:sz w:val="24"/>
+          <w:lang w:val="fr-FR"/>
+        </w:rPr>
+        <w:t xml:space="preserve">Citer et Expliquer </w:t>
+      </w:r>
+      <w:proofErr w:type="gramStart"/>
+      <w:r>
+        <w:t xml:space="preserve">les </w:t>
+      </w:r>
+      <w:proofErr w:type="spellStart"/>
+      <w:r>
+        <w:t>règle</w:t>
+      </w:r>
+      <w:r>
+        <w:t>s</w:t>
+      </w:r>
+      <w:proofErr w:type="spellEnd"/>
+      <w:r>
+        <w:t xml:space="preserve"> </w:t>
+      </w:r>
+      <w:proofErr w:type="spellStart"/>
+      <w:r>
+        <w:t>ergonomique</w:t>
+      </w:r>
+      <w:proofErr w:type="spellEnd"/>
+      <w:proofErr w:type="gramEnd"/>
+      <w:r>
+        <w:t xml:space="preserve"> qui </w:t>
+      </w:r>
+      <w:proofErr w:type="spellStart"/>
+      <w:r>
+        <w:t>ont</w:t>
+      </w:r>
+      <w:proofErr w:type="spellEnd"/>
+      <w:r>
+        <w:t xml:space="preserve"> </w:t>
+      </w:r>
+      <w:proofErr w:type="spellStart"/>
+      <w:r>
+        <w:t>motivé</w:t>
+      </w:r>
+      <w:proofErr w:type="spellEnd"/>
+      <w:r>
+        <w:t xml:space="preserve"> </w:t>
+      </w:r>
+      <w:proofErr w:type="spellStart"/>
+      <w:r>
+        <w:t>ce</w:t>
+      </w:r>
+      <w:proofErr w:type="spellEnd"/>
+      <w:r>
+        <w:t xml:space="preserve"> </w:t>
+      </w:r>
+      <w:proofErr w:type="spellStart"/>
+      <w:r>
+        <w:t>choix</w:t>
+      </w:r>
+      <w:proofErr w:type="spellEnd"/>
+      <w:r>
+        <w:t xml:space="preserve">. </w:t>
+      </w:r>
+    </w:p>
+    <w:p>
+      <w:pPr>
+        <w:pStyle w:val="Corpsdetexte"/>
+        <w:tabs>
+          <w:tab w:val="left" w:pos="439"/>
+        </w:tabs>
+        <w:ind w:left="0" w:firstLine="0"/>
+        <w:rPr>
+          <w:rFonts w:cs="Times New Roman"/>
+          <w:i/>
+          <w:sz w:val="24"/>
+          <w:lang w:val="fr-FR"/>
+        </w:rPr>
+      </w:pPr>
+    </w:p>
+    <w:p>
+      <w:pPr>
+        <w:pStyle w:val="Corpsdetexte"/>
+        <w:tabs>
+          <w:tab w:val="left" w:pos="439"/>
+        </w:tabs>
+        <w:ind w:left="0" w:firstLine="0"/>
+        <w:rPr>
           <w:i/>
           <w:lang w:val="fr-FR"/>
         </w:rPr>
       </w:pPr>
     </w:p>
     <w:sectPr>
-      <w:footerReference w:type="default" r:id="rId17"/>
+      <w:footerReference w:type="default" r:id="rId21"/>
       <w:pgSz w:w="11900" w:h="16840"/>
       <w:pgMar w:top="800" w:right="900" w:bottom="1320" w:left="980" w:header="0" w:footer="1134" w:gutter="0"/>
       <w:cols w:space="720"/>
@@ -16636,7 +17256,7 @@
         <w:sz w:val="16"/>
         <w:lang w:val="fr-FR"/>
       </w:rPr>
-      <w:t>10</w:t>
+      <w:t>12</w:t>
     </w:r>
     <w:r>
       <w:rPr>
@@ -16682,7 +17302,7 @@
         <w:sz w:val="16"/>
         <w:lang w:val="fr-FR"/>
       </w:rPr>
-      <w:t>11</w:t>
+      <w:t>14</w:t>
     </w:r>
     <w:r>
       <w:rPr>
@@ -21017,6 +21637,12 @@
 </file>
 
 <file path=customXml/item1.xml><?xml version="1.0" encoding="utf-8"?>
+<p:properties xmlns:p="http://schemas.microsoft.com/office/2006/metadata/properties" xmlns:xsi="http://www.w3.org/2001/XMLSchema-instance" xmlns:pc="http://schemas.microsoft.com/office/infopath/2007/PartnerControls">
+  <documentManagement/>
+</p:properties>
+</file>
+
+<file path=customXml/item2.xml><?xml version="1.0" encoding="utf-8"?>
 <ct:contentTypeSchema xmlns:ct="http://schemas.microsoft.com/office/2006/metadata/contentType" xmlns:ma="http://schemas.microsoft.com/office/2006/metadata/properties/metaAttributes" ct:_="" ma:_="" ma:contentTypeName="Document" ma:contentTypeID="0x01010002D73D50A4EDEC4F9B6BACB825AD14AF" ma:contentTypeVersion="13" ma:contentTypeDescription="Crée un document." ma:contentTypeScope="" ma:versionID="06b7bc7152be63c06ae879c4dc7e7bef">
   <xsd:schema xmlns:xsd="http://www.w3.org/2001/XMLSchema" xmlns:xs="http://www.w3.org/2001/XMLSchema" xmlns:p="http://schemas.microsoft.com/office/2006/metadata/properties" xmlns:ns3="8ef5ee94-fe7d-43de-8014-3e654ec3397f" xmlns:ns4="587b335f-5a9f-40bd-ae52-e26805ec3ebf" targetNamespace="http://schemas.microsoft.com/office/2006/metadata/properties" ma:root="true" ma:fieldsID="6b57190054174335a34d60101c4f0ebc" ns3:_="" ns4:_="">
     <xsd:import namespace="8ef5ee94-fe7d-43de-8014-3e654ec3397f"/>
@@ -21239,12 +21865,6 @@
 </ct:contentTypeSchema>
 </file>
 
-<file path=customXml/item2.xml><?xml version="1.0" encoding="utf-8"?>
-<p:properties xmlns:p="http://schemas.microsoft.com/office/2006/metadata/properties" xmlns:xsi="http://www.w3.org/2001/XMLSchema-instance" xmlns:pc="http://schemas.microsoft.com/office/infopath/2007/PartnerControls">
-  <documentManagement/>
-</p:properties>
-</file>
-
 <file path=customXml/item3.xml><?xml version="1.0" encoding="utf-8"?>
 <?mso-contentType ?>
 <FormTemplates xmlns="http://schemas.microsoft.com/sharepoint/v3/contenttype/forms">
@@ -21259,6 +21879,23 @@
 </file>
 
 <file path=customXml/itemProps1.xml><?xml version="1.0" encoding="utf-8"?>
+<ds:datastoreItem xmlns:ds="http://schemas.openxmlformats.org/officeDocument/2006/customXml" ds:itemID="{609BE703-A0D3-4E14-85F5-148AF4614C53}">
+  <ds:schemaRefs>
+    <ds:schemaRef ds:uri="587b335f-5a9f-40bd-ae52-e26805ec3ebf"/>
+    <ds:schemaRef ds:uri="http://www.w3.org/XML/1998/namespace"/>
+    <ds:schemaRef ds:uri="http://purl.org/dc/dcmitype/"/>
+    <ds:schemaRef ds:uri="http://purl.org/dc/terms/"/>
+    <ds:schemaRef ds:uri="http://schemas.microsoft.com/office/2006/metadata/properties"/>
+    <ds:schemaRef ds:uri="http://schemas.microsoft.com/office/2006/documentManagement/types"/>
+    <ds:schemaRef ds:uri="http://schemas.openxmlformats.org/package/2006/metadata/core-properties"/>
+    <ds:schemaRef ds:uri="http://schemas.microsoft.com/office/infopath/2007/PartnerControls"/>
+    <ds:schemaRef ds:uri="8ef5ee94-fe7d-43de-8014-3e654ec3397f"/>
+    <ds:schemaRef ds:uri="http://purl.org/dc/elements/1.1/"/>
+  </ds:schemaRefs>
+</ds:datastoreItem>
+</file>
+
+<file path=customXml/itemProps2.xml><?xml version="1.0" encoding="utf-8"?>
 <ds:datastoreItem xmlns:ds="http://schemas.openxmlformats.org/officeDocument/2006/customXml" ds:itemID="{6D168706-C78E-491C-B44E-DB5660E75999}">
   <ds:schemaRefs>
     <ds:schemaRef ds:uri="http://schemas.microsoft.com/office/2006/metadata/contentType"/>
@@ -21277,23 +21914,6 @@
 </ds:datastoreItem>
 </file>
 
-<file path=customXml/itemProps2.xml><?xml version="1.0" encoding="utf-8"?>
-<ds:datastoreItem xmlns:ds="http://schemas.openxmlformats.org/officeDocument/2006/customXml" ds:itemID="{609BE703-A0D3-4E14-85F5-148AF4614C53}">
-  <ds:schemaRefs>
-    <ds:schemaRef ds:uri="587b335f-5a9f-40bd-ae52-e26805ec3ebf"/>
-    <ds:schemaRef ds:uri="http://www.w3.org/XML/1998/namespace"/>
-    <ds:schemaRef ds:uri="http://purl.org/dc/dcmitype/"/>
-    <ds:schemaRef ds:uri="http://purl.org/dc/terms/"/>
-    <ds:schemaRef ds:uri="http://schemas.microsoft.com/office/2006/metadata/properties"/>
-    <ds:schemaRef ds:uri="http://schemas.microsoft.com/office/2006/documentManagement/types"/>
-    <ds:schemaRef ds:uri="http://schemas.openxmlformats.org/package/2006/metadata/core-properties"/>
-    <ds:schemaRef ds:uri="http://schemas.microsoft.com/office/infopath/2007/PartnerControls"/>
-    <ds:schemaRef ds:uri="8ef5ee94-fe7d-43de-8014-3e654ec3397f"/>
-    <ds:schemaRef ds:uri="http://purl.org/dc/elements/1.1/"/>
-  </ds:schemaRefs>
-</ds:datastoreItem>
-</file>
-
 <file path=customXml/itemProps3.xml><?xml version="1.0" encoding="utf-8"?>
 <ds:datastoreItem xmlns:ds="http://schemas.openxmlformats.org/officeDocument/2006/customXml" ds:itemID="{D7D2B5DA-34A4-4FDF-978B-0A667D81D26D}">
   <ds:schemaRefs>
@@ -21303,7 +21923,7 @@
 </file>
 
 <file path=customXml/itemProps4.xml><?xml version="1.0" encoding="utf-8"?>
-<ds:datastoreItem xmlns:ds="http://schemas.openxmlformats.org/officeDocument/2006/customXml" ds:itemID="{166F8FBE-38E3-4846-A6EC-F1D2B27C14F4}">
+<ds:datastoreItem xmlns:ds="http://schemas.openxmlformats.org/officeDocument/2006/customXml" ds:itemID="{816A02AE-8217-4C1F-8CDA-856BF8856EC4}">
   <ds:schemaRefs>
     <ds:schemaRef ds:uri="http://schemas.openxmlformats.org/officeDocument/2006/bibliography"/>
   </ds:schemaRefs>

</xml_diff>